<commit_message>
nanotwitter 0.3 core functionality done/ backbone framework done
</commit_message>
<xml_diff>
--- a/doc/API.docx
+++ b/doc/API.docx
@@ -377,23 +377,7 @@
           <w:sz w:val="21"/>
           <w:szCs w:val="21"/>
         </w:rPr>
-        <w:t>“/</w:t>
-      </w:r>
-      <w:proofErr w:type="spellStart"/>
-      <w:r>
-        <w:rPr>
-          <w:sz w:val="21"/>
-          <w:szCs w:val="21"/>
-        </w:rPr>
-        <w:t>api</w:t>
-      </w:r>
-      <w:proofErr w:type="spellEnd"/>
-      <w:r>
-        <w:rPr>
-          <w:sz w:val="21"/>
-          <w:szCs w:val="21"/>
-        </w:rPr>
-        <w:t>/v1”</w:t>
+        <w:t>“/api/v1”</w:t>
       </w:r>
       <w:r>
         <w:rPr>
@@ -409,8 +393,6 @@
         </w:rPr>
         <w:t>routes</w:t>
       </w:r>
-      <w:bookmarkStart w:id="0" w:name="_GoBack"/>
-      <w:bookmarkEnd w:id="0"/>
     </w:p>
     <w:p>
       <w:pPr>
@@ -506,15 +488,7 @@
           </w:tcPr>
           <w:p>
             <w:r>
-              <w:t>Format: fields=[“</w:t>
-            </w:r>
-            <w:proofErr w:type="spellStart"/>
-            <w:r>
-              <w:t>name”,”email”,”gender</w:t>
-            </w:r>
-            <w:proofErr w:type="spellEnd"/>
-            <w:r>
-              <w:t>”]</w:t>
+              <w:t>Format: fields=[“name”,”email”,”gender”]</w:t>
             </w:r>
           </w:p>
         </w:tc>
@@ -661,29 +635,41 @@
             <w:tcW w:w="2397" w:type="dxa"/>
           </w:tcPr>
           <w:p>
-            <w:proofErr w:type="spellStart"/>
-            <w:r>
-              <w:t>create_time</w:t>
-            </w:r>
-            <w:proofErr w:type="spellEnd"/>
-            <w:r>
-              <w:t>(optional)</w:t>
-            </w:r>
-          </w:p>
-        </w:tc>
-        <w:tc>
-          <w:tcPr>
-            <w:tcW w:w="5893" w:type="dxa"/>
-          </w:tcPr>
-          <w:p>
-            <w:r>
-              <w:t xml:space="preserve">The register time of the user. Type: </w:t>
-            </w:r>
-            <w:proofErr w:type="spellStart"/>
-            <w:r>
-              <w:t>int</w:t>
-            </w:r>
-            <w:proofErr w:type="spellEnd"/>
+            <w:r>
+              <w:t>create_time(optional)</w:t>
+            </w:r>
+          </w:p>
+        </w:tc>
+        <w:tc>
+          <w:tcPr>
+            <w:tcW w:w="5893" w:type="dxa"/>
+          </w:tcPr>
+          <w:p>
+            <w:r>
+              <w:t>The register time of the user. Type: int</w:t>
+            </w:r>
+          </w:p>
+        </w:tc>
+      </w:tr>
+      <w:tr>
+        <w:tc>
+          <w:tcPr>
+            <w:tcW w:w="2397" w:type="dxa"/>
+          </w:tcPr>
+          <w:p>
+            <w:r>
+              <w:t>&lt;User&gt;user</w:t>
+            </w:r>
+          </w:p>
+        </w:tc>
+        <w:tc>
+          <w:tcPr>
+            <w:tcW w:w="5893" w:type="dxa"/>
+          </w:tcPr>
+          <w:p>
+            <w:r>
+              <w:t>the user information. If the “fields ”parameter is given, then just return these fields of information</w:t>
+            </w:r>
           </w:p>
         </w:tc>
       </w:tr>
@@ -832,28 +818,18 @@
             <w:tcW w:w="2397" w:type="dxa"/>
           </w:tcPr>
           <w:p>
-            <w:proofErr w:type="spellStart"/>
             <w:r>
               <w:t>access_token</w:t>
             </w:r>
-            <w:proofErr w:type="spellEnd"/>
-          </w:p>
-        </w:tc>
-        <w:tc>
-          <w:tcPr>
-            <w:tcW w:w="5893" w:type="dxa"/>
-          </w:tcPr>
-          <w:p>
-            <w:r>
-              <w:t xml:space="preserve">The </w:t>
-            </w:r>
-            <w:proofErr w:type="spellStart"/>
-            <w:r>
-              <w:t>access_token</w:t>
-            </w:r>
-            <w:proofErr w:type="spellEnd"/>
-            <w:r>
-              <w:t xml:space="preserve"> user get, Type: string</w:t>
+          </w:p>
+        </w:tc>
+        <w:tc>
+          <w:tcPr>
+            <w:tcW w:w="5893" w:type="dxa"/>
+          </w:tcPr>
+          <w:p>
+            <w:r>
+              <w:t>The access_token user get, Type: string</w:t>
             </w:r>
           </w:p>
         </w:tc>
@@ -875,6 +851,7 @@
     </w:p>
     <w:p>
       <w:r>
+        <w:lastRenderedPageBreak/>
         <w:t>Description: create a new user and automatically do login.</w:t>
       </w:r>
     </w:p>
@@ -900,7 +877,6 @@
           </w:tcPr>
           <w:p>
             <w:r>
-              <w:lastRenderedPageBreak/>
               <w:t>Input Parameters</w:t>
             </w:r>
           </w:p>
@@ -1048,28 +1024,18 @@
             <w:tcW w:w="2397" w:type="dxa"/>
           </w:tcPr>
           <w:p>
-            <w:proofErr w:type="spellStart"/>
             <w:r>
               <w:t>access_token</w:t>
             </w:r>
-            <w:proofErr w:type="spellEnd"/>
-          </w:p>
-        </w:tc>
-        <w:tc>
-          <w:tcPr>
-            <w:tcW w:w="5893" w:type="dxa"/>
-          </w:tcPr>
-          <w:p>
-            <w:r>
-              <w:t xml:space="preserve">The </w:t>
-            </w:r>
-            <w:proofErr w:type="spellStart"/>
-            <w:r>
-              <w:t>access_token</w:t>
-            </w:r>
-            <w:proofErr w:type="spellEnd"/>
-            <w:r>
-              <w:t xml:space="preserve"> user get, Type: string</w:t>
+          </w:p>
+        </w:tc>
+        <w:tc>
+          <w:tcPr>
+            <w:tcW w:w="5893" w:type="dxa"/>
+          </w:tcPr>
+          <w:p>
+            <w:r>
+              <w:t>The access_token user get, Type: string</w:t>
             </w:r>
           </w:p>
         </w:tc>
@@ -1251,6 +1217,7 @@
           </w:tcPr>
           <w:p>
             <w:r>
+              <w:lastRenderedPageBreak/>
               <w:t>Output Parameters</w:t>
             </w:r>
           </w:p>
@@ -1295,7 +1262,6 @@
           </w:tcPr>
           <w:p>
             <w:r>
-              <w:lastRenderedPageBreak/>
               <w:t>email</w:t>
             </w:r>
           </w:p>
@@ -1418,13 +1384,8 @@
             <w:tcW w:w="2463" w:type="dxa"/>
           </w:tcPr>
           <w:p>
-            <w:proofErr w:type="spellStart"/>
-            <w:r>
-              <w:t>following_id</w:t>
-            </w:r>
-            <w:proofErr w:type="spellEnd"/>
-            <w:r>
-              <w:t>(required)</w:t>
+            <w:r>
+              <w:t>following_id(required)</w:t>
             </w:r>
           </w:p>
         </w:tc>
@@ -1487,13 +1448,8 @@
           </w:tcPr>
           <w:p>
             <w:r>
-              <w:t xml:space="preserve">&lt;User&gt; </w:t>
-            </w:r>
-            <w:proofErr w:type="spellStart"/>
-            <w:r>
-              <w:t>new_following</w:t>
-            </w:r>
-            <w:proofErr w:type="spellEnd"/>
+              <w:t>&lt;User&gt; new_following</w:t>
+            </w:r>
           </w:p>
         </w:tc>
         <w:tc>
@@ -1549,6 +1505,7 @@
           </w:tcPr>
           <w:p>
             <w:r>
+              <w:lastRenderedPageBreak/>
               <w:t>Input Parameters</w:t>
             </w:r>
           </w:p>
@@ -1570,13 +1527,8 @@
             <w:tcW w:w="2463" w:type="dxa"/>
           </w:tcPr>
           <w:p>
-            <w:proofErr w:type="spellStart"/>
-            <w:r>
-              <w:t>following_id</w:t>
-            </w:r>
-            <w:proofErr w:type="spellEnd"/>
-            <w:r>
-              <w:t>(required)</w:t>
+            <w:r>
+              <w:t>following_id(required)</w:t>
             </w:r>
           </w:p>
         </w:tc>
@@ -1594,7 +1546,6 @@
     </w:tbl>
     <w:p>
       <w:r>
-        <w:lastRenderedPageBreak/>
         <w:t>Output Parameters</w:t>
       </w:r>
     </w:p>
@@ -1829,12 +1780,12 @@
     </w:p>
     <w:p>
       <w:r>
+        <w:lastRenderedPageBreak/>
         <w:t>Description: get a list of users who are currently following user(id). (user id may not be the active user)</w:t>
       </w:r>
     </w:p>
     <w:p>
       <w:r>
-        <w:lastRenderedPageBreak/>
         <w:t>Input Parameters</w:t>
       </w:r>
     </w:p>
@@ -2046,11 +1997,9 @@
             <w:tcW w:w="2463" w:type="dxa"/>
           </w:tcPr>
           <w:p>
-            <w:proofErr w:type="spellStart"/>
             <w:r>
               <w:t>reply_to_tweet_id</w:t>
             </w:r>
-            <w:proofErr w:type="spellEnd"/>
           </w:p>
         </w:tc>
         <w:tc>
@@ -2114,6 +2063,7 @@
           </w:tcPr>
           <w:p>
             <w:r>
+              <w:lastRenderedPageBreak/>
               <w:t>&lt;Tweet&gt;</w:t>
             </w:r>
             <w:r>
@@ -2142,7 +2092,6 @@
         <w:pStyle w:val="3"/>
       </w:pPr>
       <w:r>
-        <w:lastRenderedPageBreak/>
         <w:t>GET /tweets</w:t>
       </w:r>
       <w:r>
@@ -2261,13 +2210,8 @@
             <w:tcW w:w="2463" w:type="dxa"/>
           </w:tcPr>
           <w:p>
-            <w:proofErr w:type="spellStart"/>
-            <w:r>
-              <w:t>tag_name</w:t>
-            </w:r>
-            <w:proofErr w:type="spellEnd"/>
-            <w:r>
-              <w:t>(optional)</w:t>
+            <w:r>
+              <w:t>tag_name(optional)</w:t>
             </w:r>
           </w:p>
         </w:tc>
@@ -2277,13 +2221,8 @@
           </w:tcPr>
           <w:p>
             <w:r>
-              <w:t xml:space="preserve">tag name. if it is provided, then the result will only contains tweets with </w:t>
-            </w:r>
-            <w:proofErr w:type="spellStart"/>
-            <w:r>
-              <w:t>tag_name</w:t>
-            </w:r>
-            <w:proofErr w:type="spellEnd"/>
+              <w:t>tag name. if it is provided, then the result will only contains tweets with tag_name</w:t>
+            </w:r>
           </w:p>
         </w:tc>
       </w:tr>
@@ -2370,12 +2309,12 @@
     </w:p>
     <w:p>
       <w:r>
+        <w:lastRenderedPageBreak/>
         <w:t>Description: get a list a tweets which is posted by a specific user who may not be the active user. It is a pagination query and the result is sort by chronological order.</w:t>
       </w:r>
     </w:p>
     <w:p>
       <w:r>
-        <w:lastRenderedPageBreak/>
         <w:t>Input Parameters</w:t>
       </w:r>
     </w:p>
@@ -2673,6 +2612,7 @@
           </w:tcPr>
           <w:p>
             <w:r>
+              <w:lastRenderedPageBreak/>
               <w:t>&lt;Tweet&gt; tweet</w:t>
             </w:r>
           </w:p>
@@ -2695,14 +2635,8 @@
         <w:pStyle w:val="3"/>
       </w:pPr>
       <w:r>
-        <w:lastRenderedPageBreak/>
-        <w:t>GET /</w:t>
-      </w:r>
-      <w:proofErr w:type="spellStart"/>
-      <w:r>
-        <w:t>homeline</w:t>
-      </w:r>
-      <w:proofErr w:type="spellEnd"/>
+        <w:t>GET /homeline</w:t>
+      </w:r>
     </w:p>
     <w:p>
       <w:r>
@@ -2711,15 +2645,7 @@
     </w:p>
     <w:p>
       <w:r>
-        <w:t xml:space="preserve">Description: get the time line on the home page </w:t>
-      </w:r>
-      <w:proofErr w:type="gramStart"/>
-      <w:r>
-        <w:t>( all</w:t>
-      </w:r>
-      <w:proofErr w:type="gramEnd"/>
-      <w:r>
-        <w:t xml:space="preserve"> the tweets from his/her followings in chronological order) of the active user.</w:t>
+        <w:t>Description: get the time line on the home page ( all the tweets from his/her followings in chronological order) of the active user.</w:t>
       </w:r>
     </w:p>
     <w:p>
@@ -2906,6 +2832,7 @@
           </w:tcPr>
           <w:p>
             <w:r>
+              <w:lastRenderedPageBreak/>
               <w:t>Input Parameters</w:t>
             </w:r>
           </w:p>
@@ -2927,11 +2854,9 @@
             <w:tcW w:w="2463" w:type="dxa"/>
           </w:tcPr>
           <w:p>
-            <w:proofErr w:type="spellStart"/>
             <w:r>
               <w:t>tweet_id</w:t>
             </w:r>
-            <w:proofErr w:type="spellEnd"/>
             <w:r>
               <w:t>(required)</w:t>
             </w:r>
@@ -2971,7 +2896,6 @@
           </w:tcPr>
           <w:p>
             <w:r>
-              <w:lastRenderedPageBreak/>
               <w:t>Output Parameters</w:t>
             </w:r>
           </w:p>
@@ -3072,11 +2996,9 @@
             <w:tcW w:w="2463" w:type="dxa"/>
           </w:tcPr>
           <w:p>
-            <w:proofErr w:type="spellStart"/>
             <w:r>
               <w:t>tweet_id</w:t>
             </w:r>
-            <w:proofErr w:type="spellEnd"/>
             <w:r>
               <w:t>(required)</w:t>
             </w:r>
@@ -3181,6 +3103,7 @@
     </w:p>
     <w:p>
       <w:r>
+        <w:lastRenderedPageBreak/>
         <w:t xml:space="preserve">Input Parameters: </w:t>
       </w:r>
     </w:p>
@@ -3233,15 +3156,7 @@
           </w:tcPr>
           <w:p>
             <w:r>
-              <w:t>“mention”, “reply”, “</w:t>
-            </w:r>
-            <w:proofErr w:type="spellStart"/>
-            <w:r>
-              <w:t>new_follower</w:t>
-            </w:r>
-            <w:proofErr w:type="spellEnd"/>
-            <w:r>
-              <w:t>”</w:t>
+              <w:t>“mention”, “reply”, “new_follower”</w:t>
             </w:r>
           </w:p>
         </w:tc>
@@ -3252,14 +3167,8 @@
             <w:tcW w:w="2463" w:type="dxa"/>
           </w:tcPr>
           <w:p>
-            <w:proofErr w:type="spellStart"/>
-            <w:r>
-              <w:lastRenderedPageBreak/>
-              <w:t>tweet_id</w:t>
-            </w:r>
-            <w:proofErr w:type="spellEnd"/>
-            <w:r>
-              <w:t>(optional)</w:t>
+            <w:r>
+              <w:t>tweet_id(optional)</w:t>
             </w:r>
           </w:p>
         </w:tc>
@@ -3269,23 +3178,7 @@
           </w:tcPr>
           <w:p>
             <w:r>
-              <w:t xml:space="preserve">if it is a mention or reply, </w:t>
-            </w:r>
-            <w:proofErr w:type="spellStart"/>
-            <w:r>
-              <w:t>tweet_id</w:t>
-            </w:r>
-            <w:proofErr w:type="spellEnd"/>
-            <w:r>
-              <w:t xml:space="preserve"> points to that tweet, if it is not, then </w:t>
-            </w:r>
-            <w:proofErr w:type="spellStart"/>
-            <w:r>
-              <w:t>tweet_id</w:t>
-            </w:r>
-            <w:proofErr w:type="spellEnd"/>
-            <w:r>
-              <w:t xml:space="preserve"> equals null</w:t>
+              <w:t>if it is a mention or reply, tweet_id points to that tweet, if it is not, then tweet_id equals null</w:t>
             </w:r>
           </w:p>
         </w:tc>
@@ -3296,13 +3189,8 @@
             <w:tcW w:w="2463" w:type="dxa"/>
           </w:tcPr>
           <w:p>
-            <w:proofErr w:type="spellStart"/>
-            <w:r>
-              <w:t>new_follower_id</w:t>
-            </w:r>
-            <w:proofErr w:type="spellEnd"/>
-            <w:r>
-              <w:t>(optional)</w:t>
+            <w:r>
+              <w:t>new_follower_id(optional)</w:t>
             </w:r>
           </w:p>
         </w:tc>
@@ -3312,15 +3200,7 @@
           </w:tcPr>
           <w:p>
             <w:r>
-              <w:t>if type is a “</w:t>
-            </w:r>
-            <w:proofErr w:type="spellStart"/>
-            <w:r>
-              <w:t>new_follower</w:t>
-            </w:r>
-            <w:proofErr w:type="spellEnd"/>
-            <w:r>
-              <w:t>”, this points to the follower id, otherwise, it is null</w:t>
+              <w:t>if type is a “new_follower”, this points to the follower id, otherwise, it is null</w:t>
             </w:r>
           </w:p>
         </w:tc>
@@ -3331,13 +3211,8 @@
             <w:tcW w:w="2463" w:type="dxa"/>
           </w:tcPr>
           <w:p>
-            <w:proofErr w:type="spellStart"/>
-            <w:r>
-              <w:t>target_user_id</w:t>
-            </w:r>
-            <w:proofErr w:type="spellEnd"/>
-            <w:r>
-              <w:t>(required)</w:t>
+            <w:r>
+              <w:t>target_user_id(required)</w:t>
             </w:r>
           </w:p>
         </w:tc>
@@ -3558,7 +3433,6 @@
         <w:pStyle w:val="3"/>
       </w:pPr>
       <w:r>
-        <w:lastRenderedPageBreak/>
         <w:t xml:space="preserve">GET </w:t>
       </w:r>
       <w:r>
@@ -3711,15 +3585,7 @@
     </w:p>
     <w:p>
       <w:r>
-        <w:t xml:space="preserve">Description: modify the status of a notification </w:t>
-      </w:r>
-      <w:proofErr w:type="gramStart"/>
-      <w:r>
-        <w:t>( this</w:t>
-      </w:r>
-      <w:proofErr w:type="gramEnd"/>
-      <w:r>
-        <w:t xml:space="preserve"> notification must belong to the active user)</w:t>
+        <w:t>Description: modify the status of a notification ( this notification must belong to the active user)</w:t>
       </w:r>
     </w:p>
     <w:p>
@@ -3798,15 +3664,7 @@
           </w:tcPr>
           <w:p>
             <w:r>
-              <w:t>“</w:t>
-            </w:r>
-            <w:proofErr w:type="spellStart"/>
-            <w:r>
-              <w:t>read”,”unread</w:t>
-            </w:r>
-            <w:proofErr w:type="spellEnd"/>
-            <w:r>
-              <w:t>”</w:t>
+              <w:t>“read”,”unread”</w:t>
             </w:r>
           </w:p>
         </w:tc>
@@ -3834,6 +3692,7 @@
           </w:tcPr>
           <w:p>
             <w:r>
+              <w:lastRenderedPageBreak/>
               <w:t>Output Parameters</w:t>
             </w:r>
           </w:p>
@@ -3856,7 +3715,6 @@
           </w:tcPr>
           <w:p>
             <w:r>
-              <w:lastRenderedPageBreak/>
               <w:t>&lt;Notification&gt; notification</w:t>
             </w:r>
           </w:p>
@@ -3889,15 +3747,7 @@
     </w:p>
     <w:p>
       <w:r>
-        <w:t xml:space="preserve">Description: delete a notification </w:t>
-      </w:r>
-      <w:proofErr w:type="gramStart"/>
-      <w:r>
-        <w:t>( this</w:t>
-      </w:r>
-      <w:proofErr w:type="gramEnd"/>
-      <w:r>
-        <w:t xml:space="preserve"> notification must belong to the active user)</w:t>
+        <w:t>Description: delete a notification ( this notification must belong to the active user)</w:t>
       </w:r>
     </w:p>
     <w:p>
@@ -4039,15 +3889,7 @@
         <w:t>Description: create a new tag</w:t>
       </w:r>
       <w:r>
-        <w:t xml:space="preserve"> in a tweet </w:t>
-      </w:r>
-      <w:proofErr w:type="gramStart"/>
-      <w:r>
-        <w:t>( I</w:t>
-      </w:r>
-      <w:proofErr w:type="gramEnd"/>
-      <w:r>
-        <w:t xml:space="preserve"> think this will not be invoked by the user, but will only happens behind the scene. TBD)</w:t>
+        <w:t xml:space="preserve"> in a tweet ( I think this will not be invoked by the user, but will only happens behind the scene. TBD)</w:t>
       </w:r>
     </w:p>
     <w:p>
@@ -4093,11 +3935,9 @@
             <w:tcW w:w="3248" w:type="dxa"/>
           </w:tcPr>
           <w:p>
-            <w:proofErr w:type="spellStart"/>
             <w:r>
               <w:t>tag_name</w:t>
             </w:r>
-            <w:proofErr w:type="spellEnd"/>
           </w:p>
         </w:tc>
         <w:tc>
@@ -4117,11 +3957,10 @@
             <w:tcW w:w="3248" w:type="dxa"/>
           </w:tcPr>
           <w:p>
-            <w:proofErr w:type="spellStart"/>
-            <w:r>
+            <w:r>
+              <w:lastRenderedPageBreak/>
               <w:t>tweet_id</w:t>
             </w:r>
-            <w:proofErr w:type="spellEnd"/>
           </w:p>
         </w:tc>
         <w:tc>
@@ -4138,7 +3977,6 @@
     </w:tbl>
     <w:p>
       <w:r>
-        <w:lastRenderedPageBreak/>
         <w:t>Output Parameter</w:t>
       </w:r>
     </w:p>
@@ -4418,11 +4256,9 @@
             <w:tcW w:w="2397" w:type="dxa"/>
           </w:tcPr>
           <w:p>
-            <w:proofErr w:type="spellStart"/>
             <w:r>
               <w:t>user_id</w:t>
             </w:r>
-            <w:proofErr w:type="spellEnd"/>
           </w:p>
         </w:tc>
         <w:tc>
@@ -4443,6 +4279,30 @@
           </w:tcPr>
           <w:p>
             <w:r>
+              <w:t>user_name</w:t>
+            </w:r>
+          </w:p>
+        </w:tc>
+        <w:tc>
+          <w:tcPr>
+            <w:tcW w:w="5893" w:type="dxa"/>
+          </w:tcPr>
+          <w:p>
+            <w:r>
+              <w:t>the name of the owner</w:t>
+            </w:r>
+            <w:bookmarkStart w:id="0" w:name="_GoBack"/>
+            <w:bookmarkEnd w:id="0"/>
+          </w:p>
+        </w:tc>
+      </w:tr>
+      <w:tr>
+        <w:tc>
+          <w:tcPr>
+            <w:tcW w:w="2397" w:type="dxa"/>
+          </w:tcPr>
+          <w:p>
+            <w:r>
               <w:t>content</w:t>
             </w:r>
           </w:p>
@@ -4486,11 +4346,10 @@
             <w:tcW w:w="2397" w:type="dxa"/>
           </w:tcPr>
           <w:p>
-            <w:proofErr w:type="spellStart"/>
-            <w:r>
+            <w:r>
+              <w:lastRenderedPageBreak/>
               <w:t>reply_to_tweet_id</w:t>
             </w:r>
-            <w:proofErr w:type="spellEnd"/>
           </w:p>
         </w:tc>
         <w:tc>
@@ -4571,11 +4430,9 @@
             <w:tcW w:w="2397" w:type="dxa"/>
           </w:tcPr>
           <w:p>
-            <w:proofErr w:type="spellStart"/>
             <w:r>
               <w:t>target_user_id</w:t>
             </w:r>
-            <w:proofErr w:type="spellEnd"/>
           </w:p>
         </w:tc>
         <w:tc>
@@ -4606,15 +4463,7 @@
           </w:tcPr>
           <w:p>
             <w:r>
-              <w:t>“mention”, “reply”, “</w:t>
-            </w:r>
-            <w:proofErr w:type="spellStart"/>
-            <w:r>
-              <w:t>new_follower</w:t>
-            </w:r>
-            <w:proofErr w:type="spellEnd"/>
-            <w:r>
-              <w:t>”</w:t>
+              <w:t>“mention”, “reply”, “new_follower”</w:t>
             </w:r>
           </w:p>
         </w:tc>
@@ -4636,87 +4485,51 @@
           </w:tcPr>
           <w:p>
             <w:r>
-              <w:t>“</w:t>
-            </w:r>
-            <w:proofErr w:type="spellStart"/>
-            <w:r>
-              <w:t>read”,”unread</w:t>
-            </w:r>
-            <w:proofErr w:type="spellEnd"/>
-            <w:r>
-              <w:t>”</w:t>
-            </w:r>
-          </w:p>
-        </w:tc>
-      </w:tr>
-      <w:tr>
-        <w:tc>
-          <w:tcPr>
-            <w:tcW w:w="2397" w:type="dxa"/>
-          </w:tcPr>
-          <w:p>
-            <w:proofErr w:type="spellStart"/>
+              <w:t>“read”,”unread”</w:t>
+            </w:r>
+          </w:p>
+        </w:tc>
+      </w:tr>
+      <w:tr>
+        <w:tc>
+          <w:tcPr>
+            <w:tcW w:w="2397" w:type="dxa"/>
+          </w:tcPr>
+          <w:p>
             <w:r>
               <w:t>tweet_id</w:t>
             </w:r>
-            <w:proofErr w:type="spellEnd"/>
-          </w:p>
-        </w:tc>
-        <w:tc>
-          <w:tcPr>
-            <w:tcW w:w="5893" w:type="dxa"/>
-          </w:tcPr>
-          <w:p>
-            <w:r>
-              <w:t xml:space="preserve">if it is a mention or reply, </w:t>
-            </w:r>
-            <w:proofErr w:type="spellStart"/>
-            <w:r>
-              <w:t>tweet_id</w:t>
-            </w:r>
-            <w:proofErr w:type="spellEnd"/>
-            <w:r>
-              <w:t xml:space="preserve"> points to that tweet, if it is not, then </w:t>
-            </w:r>
-            <w:proofErr w:type="spellStart"/>
-            <w:r>
-              <w:t>tweet_id</w:t>
-            </w:r>
-            <w:proofErr w:type="spellEnd"/>
-            <w:r>
-              <w:t xml:space="preserve"> equals null</w:t>
-            </w:r>
-          </w:p>
-        </w:tc>
-      </w:tr>
-      <w:tr>
-        <w:tc>
-          <w:tcPr>
-            <w:tcW w:w="2397" w:type="dxa"/>
-          </w:tcPr>
-          <w:p>
-            <w:proofErr w:type="spellStart"/>
+          </w:p>
+        </w:tc>
+        <w:tc>
+          <w:tcPr>
+            <w:tcW w:w="5893" w:type="dxa"/>
+          </w:tcPr>
+          <w:p>
+            <w:r>
+              <w:t>if it is a mention or reply, tweet_id points to that tweet, if it is not, then tweet_id equals null</w:t>
+            </w:r>
+          </w:p>
+        </w:tc>
+      </w:tr>
+      <w:tr>
+        <w:tc>
+          <w:tcPr>
+            <w:tcW w:w="2397" w:type="dxa"/>
+          </w:tcPr>
+          <w:p>
             <w:r>
               <w:t>new_follower_id</w:t>
             </w:r>
-            <w:proofErr w:type="spellEnd"/>
-          </w:p>
-        </w:tc>
-        <w:tc>
-          <w:tcPr>
-            <w:tcW w:w="5893" w:type="dxa"/>
-          </w:tcPr>
-          <w:p>
-            <w:r>
-              <w:t>if type is a “</w:t>
-            </w:r>
-            <w:proofErr w:type="spellStart"/>
-            <w:r>
-              <w:t>new_follower</w:t>
-            </w:r>
-            <w:proofErr w:type="spellEnd"/>
-            <w:r>
-              <w:t>”, this points to the follower id, otherwise, it is null</w:t>
+          </w:p>
+        </w:tc>
+        <w:tc>
+          <w:tcPr>
+            <w:tcW w:w="5893" w:type="dxa"/>
+          </w:tcPr>
+          <w:p>
+            <w:r>
+              <w:t>if type is a “new_follower”, this points to the follower id, otherwise, it is null</w:t>
             </w:r>
           </w:p>
         </w:tc>

</xml_diff>

<commit_message>
after posting a new tweet, the page will not refresh. DATA DRIVEN DONE.
</commit_message>
<xml_diff>
--- a/doc/API.docx
+++ b/doc/API.docx
@@ -2020,8 +2020,16 @@
       </w:r>
     </w:p>
     <w:p>
+      <w:pPr>
+        <w:tabs>
+          <w:tab w:val="left" w:pos="7136"/>
+        </w:tabs>
+      </w:pPr>
       <w:r>
         <w:t>Output Parameters</w:t>
+      </w:r>
+      <w:r>
+        <w:tab/>
       </w:r>
     </w:p>
     <w:tbl>
@@ -2774,8 +2782,13 @@
           </w:tcPr>
           <w:p>
             <w:r>
-              <w:t>List&lt;Tweet&gt; tweets</w:t>
-            </w:r>
+              <w:t xml:space="preserve">List&lt;Tweet&gt; </w:t>
+            </w:r>
+            <w:r>
+              <w:t>home_line</w:t>
+            </w:r>
+            <w:bookmarkStart w:id="0" w:name="_GoBack"/>
+            <w:bookmarkEnd w:id="0"/>
           </w:p>
         </w:tc>
         <w:tc>
@@ -4291,8 +4304,6 @@
             <w:r>
               <w:t>the name of the owner</w:t>
             </w:r>
-            <w:bookmarkStart w:id="0" w:name="_GoBack"/>
-            <w:bookmarkEnd w:id="0"/>
           </w:p>
         </w:tc>
       </w:tr>

</xml_diff>

<commit_message>
search and follow done
</commit_message>
<xml_diff>
--- a/doc/API.docx
+++ b/doc/API.docx
@@ -377,7 +377,23 @@
           <w:sz w:val="21"/>
           <w:szCs w:val="21"/>
         </w:rPr>
-        <w:t>“/api/v1”</w:t>
+        <w:t>“/</w:t>
+      </w:r>
+      <w:proofErr w:type="spellStart"/>
+      <w:r>
+        <w:rPr>
+          <w:sz w:val="21"/>
+          <w:szCs w:val="21"/>
+        </w:rPr>
+        <w:t>api</w:t>
+      </w:r>
+      <w:proofErr w:type="spellEnd"/>
+      <w:r>
+        <w:rPr>
+          <w:sz w:val="21"/>
+          <w:szCs w:val="21"/>
+        </w:rPr>
+        <w:t>/v1”</w:t>
       </w:r>
       <w:r>
         <w:rPr>
@@ -488,7 +504,23 @@
           </w:tcPr>
           <w:p>
             <w:r>
-              <w:t>Format: fields=[“name”,”email”,”gender”]</w:t>
+              <w:t>Format: fields=[“</w:t>
+            </w:r>
+            <w:proofErr w:type="spellStart"/>
+            <w:r>
+              <w:t>name”</w:t>
+            </w:r>
+            <w:proofErr w:type="gramStart"/>
+            <w:r>
+              <w:t>,”email</w:t>
+            </w:r>
+            <w:proofErr w:type="gramEnd"/>
+            <w:r>
+              <w:t>”,”gender</w:t>
+            </w:r>
+            <w:proofErr w:type="spellEnd"/>
+            <w:r>
+              <w:t>”]</w:t>
             </w:r>
           </w:p>
         </w:tc>
@@ -635,8 +667,13 @@
             <w:tcW w:w="2397" w:type="dxa"/>
           </w:tcPr>
           <w:p>
-            <w:r>
-              <w:t>create_time(optional)</w:t>
+            <w:proofErr w:type="spellStart"/>
+            <w:r>
+              <w:t>create_time</w:t>
+            </w:r>
+            <w:proofErr w:type="spellEnd"/>
+            <w:r>
+              <w:t>(optional)</w:t>
             </w:r>
           </w:p>
         </w:tc>
@@ -646,8 +683,13 @@
           </w:tcPr>
           <w:p>
             <w:r>
-              <w:t>The register time of the user. Type: int</w:t>
-            </w:r>
+              <w:t xml:space="preserve">The register time of the user. Type: </w:t>
+            </w:r>
+            <w:proofErr w:type="spellStart"/>
+            <w:r>
+              <w:t>int</w:t>
+            </w:r>
+            <w:proofErr w:type="spellEnd"/>
           </w:p>
         </w:tc>
       </w:tr>
@@ -668,7 +710,15 @@
           </w:tcPr>
           <w:p>
             <w:r>
-              <w:t>the user information. If the “fields ”parameter is given, then just return these fields of information</w:t>
+              <w:t>the user information. If the “</w:t>
+            </w:r>
+            <w:proofErr w:type="gramStart"/>
+            <w:r>
+              <w:t>fields ”parameter</w:t>
+            </w:r>
+            <w:proofErr w:type="gramEnd"/>
+            <w:r>
+              <w:t xml:space="preserve"> is given, then just return these fields of information</w:t>
             </w:r>
           </w:p>
         </w:tc>
@@ -818,9 +868,11 @@
             <w:tcW w:w="2397" w:type="dxa"/>
           </w:tcPr>
           <w:p>
+            <w:proofErr w:type="spellStart"/>
             <w:r>
               <w:t>access_token</w:t>
             </w:r>
+            <w:proofErr w:type="spellEnd"/>
           </w:p>
         </w:tc>
         <w:tc>
@@ -829,7 +881,23 @@
           </w:tcPr>
           <w:p>
             <w:r>
-              <w:t>The access_token user get, Type: string</w:t>
+              <w:t xml:space="preserve">The </w:t>
+            </w:r>
+            <w:proofErr w:type="spellStart"/>
+            <w:r>
+              <w:t>access_token</w:t>
+            </w:r>
+            <w:proofErr w:type="spellEnd"/>
+            <w:r>
+              <w:t xml:space="preserve"> user </w:t>
+            </w:r>
+            <w:proofErr w:type="gramStart"/>
+            <w:r>
+              <w:t>get</w:t>
+            </w:r>
+            <w:proofErr w:type="gramEnd"/>
+            <w:r>
+              <w:t>, Type: string</w:t>
             </w:r>
           </w:p>
         </w:tc>
@@ -1024,9 +1092,11 @@
             <w:tcW w:w="2397" w:type="dxa"/>
           </w:tcPr>
           <w:p>
+            <w:proofErr w:type="spellStart"/>
             <w:r>
               <w:t>access_token</w:t>
             </w:r>
+            <w:proofErr w:type="spellEnd"/>
           </w:p>
         </w:tc>
         <w:tc>
@@ -1035,7 +1105,23 @@
           </w:tcPr>
           <w:p>
             <w:r>
-              <w:t>The access_token user get, Type: string</w:t>
+              <w:t xml:space="preserve">The </w:t>
+            </w:r>
+            <w:proofErr w:type="spellStart"/>
+            <w:r>
+              <w:t>access_token</w:t>
+            </w:r>
+            <w:proofErr w:type="spellEnd"/>
+            <w:r>
+              <w:t xml:space="preserve"> user </w:t>
+            </w:r>
+            <w:proofErr w:type="gramStart"/>
+            <w:r>
+              <w:t>get</w:t>
+            </w:r>
+            <w:proofErr w:type="gramEnd"/>
+            <w:r>
+              <w:t>, Type: string</w:t>
             </w:r>
           </w:p>
         </w:tc>
@@ -1384,8 +1470,13 @@
             <w:tcW w:w="2463" w:type="dxa"/>
           </w:tcPr>
           <w:p>
-            <w:r>
-              <w:t>following_id(required)</w:t>
+            <w:proofErr w:type="spellStart"/>
+            <w:r>
+              <w:t>following_id</w:t>
+            </w:r>
+            <w:proofErr w:type="spellEnd"/>
+            <w:r>
+              <w:t>(required)</w:t>
             </w:r>
           </w:p>
         </w:tc>
@@ -1448,8 +1539,13 @@
           </w:tcPr>
           <w:p>
             <w:r>
-              <w:t>&lt;User&gt; new_following</w:t>
-            </w:r>
+              <w:t xml:space="preserve">&lt;User&gt; </w:t>
+            </w:r>
+            <w:proofErr w:type="spellStart"/>
+            <w:r>
+              <w:t>new_following</w:t>
+            </w:r>
+            <w:proofErr w:type="spellEnd"/>
           </w:p>
         </w:tc>
         <w:tc>
@@ -1527,8 +1623,13 @@
             <w:tcW w:w="2463" w:type="dxa"/>
           </w:tcPr>
           <w:p>
-            <w:r>
-              <w:t>following_id(required)</w:t>
+            <w:proofErr w:type="spellStart"/>
+            <w:r>
+              <w:t>following_id</w:t>
+            </w:r>
+            <w:proofErr w:type="spellEnd"/>
+            <w:r>
+              <w:t>(required)</w:t>
             </w:r>
           </w:p>
         </w:tc>
@@ -1997,9 +2098,11 @@
             <w:tcW w:w="2463" w:type="dxa"/>
           </w:tcPr>
           <w:p>
+            <w:proofErr w:type="spellStart"/>
             <w:r>
               <w:t>reply_to_tweet_id</w:t>
             </w:r>
+            <w:proofErr w:type="spellEnd"/>
           </w:p>
         </w:tc>
         <w:tc>
@@ -2218,8 +2321,13 @@
             <w:tcW w:w="2463" w:type="dxa"/>
           </w:tcPr>
           <w:p>
-            <w:r>
-              <w:t>tag_name(optional)</w:t>
+            <w:proofErr w:type="spellStart"/>
+            <w:r>
+              <w:t>tag_name</w:t>
+            </w:r>
+            <w:proofErr w:type="spellEnd"/>
+            <w:r>
+              <w:t>(optional)</w:t>
             </w:r>
           </w:p>
         </w:tc>
@@ -2229,8 +2337,21 @@
           </w:tcPr>
           <w:p>
             <w:r>
-              <w:t>tag name. if it is provided, then the result will only contains tweets with tag_name</w:t>
-            </w:r>
+              <w:t xml:space="preserve">tag name. if it is provided, then the result will only </w:t>
+            </w:r>
+            <w:proofErr w:type="gramStart"/>
+            <w:r>
+              <w:t>contains</w:t>
+            </w:r>
+            <w:proofErr w:type="gramEnd"/>
+            <w:r>
+              <w:t xml:space="preserve"> tweets with </w:t>
+            </w:r>
+            <w:proofErr w:type="spellStart"/>
+            <w:r>
+              <w:t>tag_name</w:t>
+            </w:r>
+            <w:proofErr w:type="spellEnd"/>
           </w:p>
         </w:tc>
       </w:tr>
@@ -2643,8 +2764,13 @@
         <w:pStyle w:val="3"/>
       </w:pPr>
       <w:r>
-        <w:t>GET /homeline</w:t>
-      </w:r>
+        <w:t>GET /</w:t>
+      </w:r>
+      <w:proofErr w:type="spellStart"/>
+      <w:r>
+        <w:t>homeline</w:t>
+      </w:r>
+      <w:proofErr w:type="spellEnd"/>
     </w:p>
     <w:p>
       <w:r>
@@ -2653,7 +2779,15 @@
     </w:p>
     <w:p>
       <w:r>
-        <w:t>Description: get the time line on the home page ( all the tweets from his/her followings in chronological order) of the active user.</w:t>
+        <w:t xml:space="preserve">Description: get the time line on the home page </w:t>
+      </w:r>
+      <w:proofErr w:type="gramStart"/>
+      <w:r>
+        <w:t>( all</w:t>
+      </w:r>
+      <w:proofErr w:type="gramEnd"/>
+      <w:r>
+        <w:t xml:space="preserve"> the tweets from his/her followings in chronological order) of the active user.</w:t>
       </w:r>
     </w:p>
     <w:p>
@@ -2784,11 +2918,11 @@
             <w:r>
               <w:t xml:space="preserve">List&lt;Tweet&gt; </w:t>
             </w:r>
+            <w:proofErr w:type="spellStart"/>
             <w:r>
               <w:t>home_line</w:t>
             </w:r>
-            <w:bookmarkStart w:id="0" w:name="_GoBack"/>
-            <w:bookmarkEnd w:id="0"/>
+            <w:proofErr w:type="spellEnd"/>
           </w:p>
         </w:tc>
         <w:tc>
@@ -2867,9 +3001,11 @@
             <w:tcW w:w="2463" w:type="dxa"/>
           </w:tcPr>
           <w:p>
+            <w:proofErr w:type="spellStart"/>
             <w:r>
               <w:t>tweet_id</w:t>
             </w:r>
+            <w:proofErr w:type="spellEnd"/>
             <w:r>
               <w:t>(required)</w:t>
             </w:r>
@@ -3009,9 +3145,11 @@
             <w:tcW w:w="2463" w:type="dxa"/>
           </w:tcPr>
           <w:p>
+            <w:proofErr w:type="spellStart"/>
             <w:r>
               <w:t>tweet_id</w:t>
             </w:r>
+            <w:proofErr w:type="spellEnd"/>
             <w:r>
               <w:t>(required)</w:t>
             </w:r>
@@ -3169,7 +3307,15 @@
           </w:tcPr>
           <w:p>
             <w:r>
-              <w:t>“mention”, “reply”, “new_follower”</w:t>
+              <w:t>“mention”, “reply”, “</w:t>
+            </w:r>
+            <w:proofErr w:type="spellStart"/>
+            <w:r>
+              <w:t>new_follower</w:t>
+            </w:r>
+            <w:proofErr w:type="spellEnd"/>
+            <w:r>
+              <w:t>”</w:t>
             </w:r>
           </w:p>
         </w:tc>
@@ -3180,8 +3326,13 @@
             <w:tcW w:w="2463" w:type="dxa"/>
           </w:tcPr>
           <w:p>
-            <w:r>
-              <w:t>tweet_id(optional)</w:t>
+            <w:proofErr w:type="spellStart"/>
+            <w:r>
+              <w:t>tweet_id</w:t>
+            </w:r>
+            <w:proofErr w:type="spellEnd"/>
+            <w:r>
+              <w:t>(optional)</w:t>
             </w:r>
           </w:p>
         </w:tc>
@@ -3191,7 +3342,23 @@
           </w:tcPr>
           <w:p>
             <w:r>
-              <w:t>if it is a mention or reply, tweet_id points to that tweet, if it is not, then tweet_id equals null</w:t>
+              <w:t xml:space="preserve">if it is a mention or reply, </w:t>
+            </w:r>
+            <w:proofErr w:type="spellStart"/>
+            <w:r>
+              <w:t>tweet_id</w:t>
+            </w:r>
+            <w:proofErr w:type="spellEnd"/>
+            <w:r>
+              <w:t xml:space="preserve"> points to that tweet, if it is not, then </w:t>
+            </w:r>
+            <w:proofErr w:type="spellStart"/>
+            <w:r>
+              <w:t>tweet_id</w:t>
+            </w:r>
+            <w:proofErr w:type="spellEnd"/>
+            <w:r>
+              <w:t xml:space="preserve"> equals null</w:t>
             </w:r>
           </w:p>
         </w:tc>
@@ -3202,8 +3369,13 @@
             <w:tcW w:w="2463" w:type="dxa"/>
           </w:tcPr>
           <w:p>
-            <w:r>
-              <w:t>new_follower_id(optional)</w:t>
+            <w:proofErr w:type="spellStart"/>
+            <w:r>
+              <w:t>new_follower_id</w:t>
+            </w:r>
+            <w:proofErr w:type="spellEnd"/>
+            <w:r>
+              <w:t>(optional)</w:t>
             </w:r>
           </w:p>
         </w:tc>
@@ -3213,7 +3385,15 @@
           </w:tcPr>
           <w:p>
             <w:r>
-              <w:t>if type is a “new_follower”, this points to the follower id, otherwise, it is null</w:t>
+              <w:t>if type is a “</w:t>
+            </w:r>
+            <w:proofErr w:type="spellStart"/>
+            <w:r>
+              <w:t>new_follower</w:t>
+            </w:r>
+            <w:proofErr w:type="spellEnd"/>
+            <w:r>
+              <w:t>”, this points to the follower id, otherwise, it is null</w:t>
             </w:r>
           </w:p>
         </w:tc>
@@ -3224,8 +3404,13 @@
             <w:tcW w:w="2463" w:type="dxa"/>
           </w:tcPr>
           <w:p>
-            <w:r>
-              <w:t>target_user_id(required)</w:t>
+            <w:proofErr w:type="spellStart"/>
+            <w:r>
+              <w:t>target_user_id</w:t>
+            </w:r>
+            <w:proofErr w:type="spellEnd"/>
+            <w:r>
+              <w:t>(required)</w:t>
             </w:r>
           </w:p>
         </w:tc>
@@ -3598,7 +3783,15 @@
     </w:p>
     <w:p>
       <w:r>
-        <w:t>Description: modify the status of a notification ( this notification must belong to the active user)</w:t>
+        <w:t xml:space="preserve">Description: modify the status of a notification </w:t>
+      </w:r>
+      <w:proofErr w:type="gramStart"/>
+      <w:r>
+        <w:t>( this</w:t>
+      </w:r>
+      <w:proofErr w:type="gramEnd"/>
+      <w:r>
+        <w:t xml:space="preserve"> notification must belong to the active user)</w:t>
       </w:r>
     </w:p>
     <w:p>
@@ -3677,7 +3870,20 @@
           </w:tcPr>
           <w:p>
             <w:r>
-              <w:t>“read”,”unread”</w:t>
+              <w:t>“</w:t>
+            </w:r>
+            <w:proofErr w:type="spellStart"/>
+            <w:r>
+              <w:t>read”</w:t>
+            </w:r>
+            <w:proofErr w:type="gramStart"/>
+            <w:r>
+              <w:t>,”unread</w:t>
+            </w:r>
+            <w:proofErr w:type="spellEnd"/>
+            <w:proofErr w:type="gramEnd"/>
+            <w:r>
+              <w:t>”</w:t>
             </w:r>
           </w:p>
         </w:tc>
@@ -3760,7 +3966,15 @@
     </w:p>
     <w:p>
       <w:r>
-        <w:t>Description: delete a notification ( this notification must belong to the active user)</w:t>
+        <w:t xml:space="preserve">Description: delete a notification </w:t>
+      </w:r>
+      <w:proofErr w:type="gramStart"/>
+      <w:r>
+        <w:t>( this</w:t>
+      </w:r>
+      <w:proofErr w:type="gramEnd"/>
+      <w:r>
+        <w:t xml:space="preserve"> notification must belong to the active user)</w:t>
       </w:r>
     </w:p>
     <w:p>
@@ -3902,7 +4116,15 @@
         <w:t>Description: create a new tag</w:t>
       </w:r>
       <w:r>
-        <w:t xml:space="preserve"> in a tweet ( I think this will not be invoked by the user, but will only happens behind the scene. TBD)</w:t>
+        <w:t xml:space="preserve"> in a tweet </w:t>
+      </w:r>
+      <w:proofErr w:type="gramStart"/>
+      <w:r>
+        <w:t>( I</w:t>
+      </w:r>
+      <w:proofErr w:type="gramEnd"/>
+      <w:r>
+        <w:t xml:space="preserve"> think this will not be invoked by the user, but will only happens behind the scene. TBD)</w:t>
       </w:r>
     </w:p>
     <w:p>
@@ -3948,9 +4170,11 @@
             <w:tcW w:w="3248" w:type="dxa"/>
           </w:tcPr>
           <w:p>
+            <w:proofErr w:type="spellStart"/>
             <w:r>
               <w:t>tag_name</w:t>
             </w:r>
+            <w:proofErr w:type="spellEnd"/>
           </w:p>
         </w:tc>
         <w:tc>
@@ -3970,10 +4194,12 @@
             <w:tcW w:w="3248" w:type="dxa"/>
           </w:tcPr>
           <w:p>
+            <w:proofErr w:type="spellStart"/>
             <w:r>
               <w:lastRenderedPageBreak/>
               <w:t>tweet_id</w:t>
             </w:r>
+            <w:proofErr w:type="spellEnd"/>
           </w:p>
         </w:tc>
         <w:tc>
@@ -4049,6 +4275,640 @@
       </w:tr>
     </w:tbl>
     <w:p/>
+    <w:p>
+      <w:pPr>
+        <w:pStyle w:val="1"/>
+      </w:pPr>
+      <w:r>
+        <w:t>GET /search</w:t>
+      </w:r>
+      <w:r>
+        <w:t>/users</w:t>
+      </w:r>
+    </w:p>
+    <w:p>
+      <w:r>
+        <w:t>Require authentication: Yes</w:t>
+      </w:r>
+    </w:p>
+    <w:p>
+      <w:r>
+        <w:t xml:space="preserve">Description: </w:t>
+      </w:r>
+      <w:r>
+        <w:t xml:space="preserve">search </w:t>
+      </w:r>
+      <w:r>
+        <w:t>by keywords in users</w:t>
+      </w:r>
+      <w:r>
+        <w:t>. Results will be those users whose name contain this keyword.</w:t>
+      </w:r>
+    </w:p>
+    <w:p>
+      <w:r>
+        <w:t>Input Parameters</w:t>
+      </w:r>
+    </w:p>
+    <w:tbl>
+      <w:tblPr>
+        <w:tblStyle w:val="a3"/>
+        <w:tblW w:w="0" w:type="auto"/>
+        <w:tblLook w:val="04A0" w:firstRow="1" w:lastRow="0" w:firstColumn="1" w:lastColumn="0" w:noHBand="0" w:noVBand="1"/>
+      </w:tblPr>
+      <w:tblGrid>
+        <w:gridCol w:w="3248"/>
+        <w:gridCol w:w="5042"/>
+      </w:tblGrid>
+      <w:tr>
+        <w:tc>
+          <w:tcPr>
+            <w:tcW w:w="3248" w:type="dxa"/>
+          </w:tcPr>
+          <w:p>
+            <w:r>
+              <w:t>Input Parameters</w:t>
+            </w:r>
+          </w:p>
+        </w:tc>
+        <w:tc>
+          <w:tcPr>
+            <w:tcW w:w="5042" w:type="dxa"/>
+          </w:tcPr>
+          <w:p>
+            <w:r>
+              <w:t>Description</w:t>
+            </w:r>
+          </w:p>
+        </w:tc>
+      </w:tr>
+      <w:tr>
+        <w:tc>
+          <w:tcPr>
+            <w:tcW w:w="3248" w:type="dxa"/>
+          </w:tcPr>
+          <w:p>
+            <w:r>
+              <w:t>keyword</w:t>
+            </w:r>
+            <w:r>
+              <w:t>(required)</w:t>
+            </w:r>
+          </w:p>
+        </w:tc>
+        <w:tc>
+          <w:tcPr>
+            <w:tcW w:w="5042" w:type="dxa"/>
+          </w:tcPr>
+          <w:p>
+            <w:pPr>
+              <w:rPr>
+                <w:rFonts w:hint="eastAsia"/>
+              </w:rPr>
+            </w:pPr>
+            <w:r>
+              <w:t>a keyword. Search results are users whose name contains this keyword</w:t>
+            </w:r>
+          </w:p>
+        </w:tc>
+      </w:tr>
+      <w:tr>
+        <w:tc>
+          <w:tcPr>
+            <w:tcW w:w="3248" w:type="dxa"/>
+          </w:tcPr>
+          <w:p>
+            <w:r>
+              <w:t>field(optional)</w:t>
+            </w:r>
+          </w:p>
+        </w:tc>
+        <w:tc>
+          <w:tcPr>
+            <w:tcW w:w="5042" w:type="dxa"/>
+          </w:tcPr>
+          <w:p>
+            <w:r>
+              <w:t>results will contain these fields</w:t>
+            </w:r>
+          </w:p>
+          <w:p>
+            <w:r>
+              <w:t>[“name”, “email”]</w:t>
+            </w:r>
+          </w:p>
+        </w:tc>
+      </w:tr>
+    </w:tbl>
+    <w:p>
+      <w:r>
+        <w:t>Output Parameters</w:t>
+      </w:r>
+    </w:p>
+    <w:tbl>
+      <w:tblPr>
+        <w:tblStyle w:val="a3"/>
+        <w:tblW w:w="0" w:type="auto"/>
+        <w:tblLook w:val="04A0" w:firstRow="1" w:lastRow="0" w:firstColumn="1" w:lastColumn="0" w:noHBand="0" w:noVBand="1"/>
+      </w:tblPr>
+      <w:tblGrid>
+        <w:gridCol w:w="3248"/>
+        <w:gridCol w:w="5042"/>
+      </w:tblGrid>
+      <w:tr>
+        <w:tc>
+          <w:tcPr>
+            <w:tcW w:w="3248" w:type="dxa"/>
+          </w:tcPr>
+          <w:p>
+            <w:r>
+              <w:t>Out</w:t>
+            </w:r>
+            <w:r>
+              <w:t>put Parameters</w:t>
+            </w:r>
+          </w:p>
+        </w:tc>
+        <w:tc>
+          <w:tcPr>
+            <w:tcW w:w="5042" w:type="dxa"/>
+          </w:tcPr>
+          <w:p>
+            <w:r>
+              <w:t>Description</w:t>
+            </w:r>
+          </w:p>
+        </w:tc>
+      </w:tr>
+      <w:tr>
+        <w:tc>
+          <w:tcPr>
+            <w:tcW w:w="3248" w:type="dxa"/>
+          </w:tcPr>
+          <w:p>
+            <w:r>
+              <w:t>List&lt;Users&gt;</w:t>
+            </w:r>
+            <w:r>
+              <w:t>users</w:t>
+            </w:r>
+          </w:p>
+        </w:tc>
+        <w:tc>
+          <w:tcPr>
+            <w:tcW w:w="5042" w:type="dxa"/>
+          </w:tcPr>
+          <w:p>
+            <w:pPr>
+              <w:rPr>
+                <w:rFonts w:hint="eastAsia"/>
+              </w:rPr>
+            </w:pPr>
+            <w:r>
+              <w:t>a list of users</w:t>
+            </w:r>
+          </w:p>
+        </w:tc>
+      </w:tr>
+    </w:tbl>
+    <w:p/>
+    <w:p>
+      <w:pPr>
+        <w:pStyle w:val="1"/>
+      </w:pPr>
+      <w:r>
+        <w:lastRenderedPageBreak/>
+        <w:t>GET /search</w:t>
+      </w:r>
+      <w:r>
+        <w:t>/tweets</w:t>
+      </w:r>
+    </w:p>
+    <w:p>
+      <w:r>
+        <w:t>Require authentication: Yes</w:t>
+      </w:r>
+    </w:p>
+    <w:p>
+      <w:r>
+        <w:t xml:space="preserve">Description: search </w:t>
+      </w:r>
+      <w:r>
+        <w:t>by keywords in tweets</w:t>
+      </w:r>
+      <w:r>
+        <w:t xml:space="preserve">. Results will be those </w:t>
+      </w:r>
+      <w:r>
+        <w:t xml:space="preserve">tweets of which content </w:t>
+      </w:r>
+      <w:r>
+        <w:t>contain</w:t>
+      </w:r>
+      <w:r>
+        <w:t>s</w:t>
+      </w:r>
+      <w:r>
+        <w:t xml:space="preserve"> this keyword.</w:t>
+      </w:r>
+    </w:p>
+    <w:p>
+      <w:r>
+        <w:t>Input Parameters</w:t>
+      </w:r>
+    </w:p>
+    <w:tbl>
+      <w:tblPr>
+        <w:tblStyle w:val="a3"/>
+        <w:tblW w:w="0" w:type="auto"/>
+        <w:tblLook w:val="04A0" w:firstRow="1" w:lastRow="0" w:firstColumn="1" w:lastColumn="0" w:noHBand="0" w:noVBand="1"/>
+      </w:tblPr>
+      <w:tblGrid>
+        <w:gridCol w:w="3248"/>
+        <w:gridCol w:w="5042"/>
+      </w:tblGrid>
+      <w:tr>
+        <w:tc>
+          <w:tcPr>
+            <w:tcW w:w="3248" w:type="dxa"/>
+          </w:tcPr>
+          <w:p>
+            <w:r>
+              <w:t>Input Parameters</w:t>
+            </w:r>
+          </w:p>
+        </w:tc>
+        <w:tc>
+          <w:tcPr>
+            <w:tcW w:w="5042" w:type="dxa"/>
+          </w:tcPr>
+          <w:p>
+            <w:r>
+              <w:t>Description</w:t>
+            </w:r>
+          </w:p>
+        </w:tc>
+      </w:tr>
+      <w:tr>
+        <w:tc>
+          <w:tcPr>
+            <w:tcW w:w="3248" w:type="dxa"/>
+          </w:tcPr>
+          <w:p>
+            <w:r>
+              <w:t>keyword(required)</w:t>
+            </w:r>
+          </w:p>
+        </w:tc>
+        <w:tc>
+          <w:tcPr>
+            <w:tcW w:w="5042" w:type="dxa"/>
+          </w:tcPr>
+          <w:p>
+            <w:pPr>
+              <w:rPr>
+                <w:rFonts w:hint="eastAsia"/>
+              </w:rPr>
+            </w:pPr>
+            <w:r>
+              <w:t xml:space="preserve">a keyword. </w:t>
+            </w:r>
+          </w:p>
+        </w:tc>
+      </w:tr>
+      <w:tr>
+        <w:tc>
+          <w:tcPr>
+            <w:tcW w:w="3248" w:type="dxa"/>
+          </w:tcPr>
+          <w:p>
+            <w:r>
+              <w:t>field(optional)</w:t>
+            </w:r>
+          </w:p>
+        </w:tc>
+        <w:tc>
+          <w:tcPr>
+            <w:tcW w:w="5042" w:type="dxa"/>
+          </w:tcPr>
+          <w:p>
+            <w:r>
+              <w:t>results will contain these fields</w:t>
+            </w:r>
+          </w:p>
+          <w:p>
+            <w:r>
+              <w:t>[“</w:t>
+            </w:r>
+            <w:proofErr w:type="spellStart"/>
+            <w:r>
+              <w:t>user_name</w:t>
+            </w:r>
+            <w:proofErr w:type="spellEnd"/>
+            <w:r>
+              <w:t xml:space="preserve">”, “content”, </w:t>
+            </w:r>
+            <w:proofErr w:type="spellStart"/>
+            <w:r>
+              <w:t>create_time</w:t>
+            </w:r>
+            <w:proofErr w:type="spellEnd"/>
+            <w:r>
+              <w:t>”]</w:t>
+            </w:r>
+          </w:p>
+        </w:tc>
+      </w:tr>
+    </w:tbl>
+    <w:p>
+      <w:r>
+        <w:t>Output Parameters</w:t>
+      </w:r>
+    </w:p>
+    <w:tbl>
+      <w:tblPr>
+        <w:tblStyle w:val="a3"/>
+        <w:tblW w:w="0" w:type="auto"/>
+        <w:tblLook w:val="04A0" w:firstRow="1" w:lastRow="0" w:firstColumn="1" w:lastColumn="0" w:noHBand="0" w:noVBand="1"/>
+      </w:tblPr>
+      <w:tblGrid>
+        <w:gridCol w:w="3248"/>
+        <w:gridCol w:w="5042"/>
+      </w:tblGrid>
+      <w:tr>
+        <w:tc>
+          <w:tcPr>
+            <w:tcW w:w="3248" w:type="dxa"/>
+          </w:tcPr>
+          <w:p>
+            <w:r>
+              <w:t>Output Parameters</w:t>
+            </w:r>
+          </w:p>
+        </w:tc>
+        <w:tc>
+          <w:tcPr>
+            <w:tcW w:w="5042" w:type="dxa"/>
+          </w:tcPr>
+          <w:p>
+            <w:r>
+              <w:t>Description</w:t>
+            </w:r>
+          </w:p>
+        </w:tc>
+      </w:tr>
+      <w:tr>
+        <w:tc>
+          <w:tcPr>
+            <w:tcW w:w="3248" w:type="dxa"/>
+          </w:tcPr>
+          <w:p>
+            <w:r>
+              <w:t>List&lt;Tweet&gt; tweets</w:t>
+            </w:r>
+          </w:p>
+        </w:tc>
+        <w:tc>
+          <w:tcPr>
+            <w:tcW w:w="5042" w:type="dxa"/>
+          </w:tcPr>
+          <w:p>
+            <w:pPr>
+              <w:rPr>
+                <w:rFonts w:hint="eastAsia"/>
+              </w:rPr>
+            </w:pPr>
+            <w:r>
+              <w:t xml:space="preserve">a list of </w:t>
+            </w:r>
+            <w:r>
+              <w:t>tweets</w:t>
+            </w:r>
+          </w:p>
+        </w:tc>
+      </w:tr>
+    </w:tbl>
+    <w:p/>
+    <w:p>
+      <w:pPr>
+        <w:pStyle w:val="1"/>
+      </w:pPr>
+      <w:r>
+        <w:t>GET /search</w:t>
+      </w:r>
+      <w:r>
+        <w:t>/hashtag</w:t>
+      </w:r>
+    </w:p>
+    <w:p>
+      <w:r>
+        <w:t>Require authentication: Yes</w:t>
+      </w:r>
+    </w:p>
+    <w:p>
+      <w:r>
+        <w:t xml:space="preserve">Description: search </w:t>
+      </w:r>
+      <w:r>
+        <w:t>by hashtag</w:t>
+      </w:r>
+      <w:r>
+        <w:t xml:space="preserve"> in tweets. Results will be those tweets of which content contains this</w:t>
+      </w:r>
+      <w:r>
+        <w:t xml:space="preserve"> hashtag</w:t>
+      </w:r>
+      <w:r>
+        <w:t>.</w:t>
+      </w:r>
+      <w:bookmarkStart w:id="0" w:name="_GoBack"/>
+      <w:bookmarkEnd w:id="0"/>
+    </w:p>
+    <w:p>
+      <w:r>
+        <w:t>Input Parameters</w:t>
+      </w:r>
+    </w:p>
+    <w:tbl>
+      <w:tblPr>
+        <w:tblStyle w:val="a3"/>
+        <w:tblW w:w="0" w:type="auto"/>
+        <w:tblLook w:val="04A0" w:firstRow="1" w:lastRow="0" w:firstColumn="1" w:lastColumn="0" w:noHBand="0" w:noVBand="1"/>
+      </w:tblPr>
+      <w:tblGrid>
+        <w:gridCol w:w="3248"/>
+        <w:gridCol w:w="5042"/>
+      </w:tblGrid>
+      <w:tr>
+        <w:tc>
+          <w:tcPr>
+            <w:tcW w:w="3248" w:type="dxa"/>
+          </w:tcPr>
+          <w:p>
+            <w:r>
+              <w:t>Input Parameters</w:t>
+            </w:r>
+          </w:p>
+        </w:tc>
+        <w:tc>
+          <w:tcPr>
+            <w:tcW w:w="5042" w:type="dxa"/>
+          </w:tcPr>
+          <w:p>
+            <w:r>
+              <w:t>Description</w:t>
+            </w:r>
+          </w:p>
+        </w:tc>
+      </w:tr>
+      <w:tr>
+        <w:tc>
+          <w:tcPr>
+            <w:tcW w:w="3248" w:type="dxa"/>
+          </w:tcPr>
+          <w:p>
+            <w:r>
+              <w:t xml:space="preserve">hashtag </w:t>
+            </w:r>
+            <w:r>
+              <w:t>(required)</w:t>
+            </w:r>
+          </w:p>
+        </w:tc>
+        <w:tc>
+          <w:tcPr>
+            <w:tcW w:w="5042" w:type="dxa"/>
+          </w:tcPr>
+          <w:p>
+            <w:pPr>
+              <w:rPr>
+                <w:rFonts w:hint="eastAsia"/>
+              </w:rPr>
+            </w:pPr>
+            <w:r>
+              <w:t>a</w:t>
+            </w:r>
+            <w:r>
+              <w:t xml:space="preserve"> hashtag. (with out “#”)</w:t>
+            </w:r>
+            <w:r>
+              <w:t xml:space="preserve"> </w:t>
+            </w:r>
+          </w:p>
+        </w:tc>
+      </w:tr>
+      <w:tr>
+        <w:tc>
+          <w:tcPr>
+            <w:tcW w:w="3248" w:type="dxa"/>
+          </w:tcPr>
+          <w:p>
+            <w:r>
+              <w:lastRenderedPageBreak/>
+              <w:t>field(optional)</w:t>
+            </w:r>
+          </w:p>
+        </w:tc>
+        <w:tc>
+          <w:tcPr>
+            <w:tcW w:w="5042" w:type="dxa"/>
+          </w:tcPr>
+          <w:p>
+            <w:r>
+              <w:t>results will contain these fields</w:t>
+            </w:r>
+          </w:p>
+          <w:p>
+            <w:r>
+              <w:t>[“</w:t>
+            </w:r>
+            <w:proofErr w:type="spellStart"/>
+            <w:r>
+              <w:t>user_name</w:t>
+            </w:r>
+            <w:proofErr w:type="spellEnd"/>
+            <w:r>
+              <w:t xml:space="preserve">”, “content”, </w:t>
+            </w:r>
+            <w:proofErr w:type="spellStart"/>
+            <w:r>
+              <w:t>create_time</w:t>
+            </w:r>
+            <w:proofErr w:type="spellEnd"/>
+            <w:r>
+              <w:t>”]</w:t>
+            </w:r>
+          </w:p>
+        </w:tc>
+      </w:tr>
+    </w:tbl>
+    <w:p>
+      <w:r>
+        <w:t>Output Parameters</w:t>
+      </w:r>
+    </w:p>
+    <w:tbl>
+      <w:tblPr>
+        <w:tblStyle w:val="a3"/>
+        <w:tblW w:w="0" w:type="auto"/>
+        <w:tblLook w:val="04A0" w:firstRow="1" w:lastRow="0" w:firstColumn="1" w:lastColumn="0" w:noHBand="0" w:noVBand="1"/>
+      </w:tblPr>
+      <w:tblGrid>
+        <w:gridCol w:w="3248"/>
+        <w:gridCol w:w="5042"/>
+      </w:tblGrid>
+      <w:tr>
+        <w:tc>
+          <w:tcPr>
+            <w:tcW w:w="3248" w:type="dxa"/>
+          </w:tcPr>
+          <w:p>
+            <w:r>
+              <w:t>Output Parameters</w:t>
+            </w:r>
+          </w:p>
+        </w:tc>
+        <w:tc>
+          <w:tcPr>
+            <w:tcW w:w="5042" w:type="dxa"/>
+          </w:tcPr>
+          <w:p>
+            <w:r>
+              <w:t>Description</w:t>
+            </w:r>
+          </w:p>
+        </w:tc>
+      </w:tr>
+      <w:tr>
+        <w:tc>
+          <w:tcPr>
+            <w:tcW w:w="3248" w:type="dxa"/>
+          </w:tcPr>
+          <w:p>
+            <w:r>
+              <w:t>List&lt;Tweet&gt; tweets</w:t>
+            </w:r>
+          </w:p>
+        </w:tc>
+        <w:tc>
+          <w:tcPr>
+            <w:tcW w:w="5042" w:type="dxa"/>
+          </w:tcPr>
+          <w:p>
+            <w:pPr>
+              <w:rPr>
+                <w:rFonts w:hint="eastAsia"/>
+              </w:rPr>
+            </w:pPr>
+            <w:r>
+              <w:t>a list of tweets</w:t>
+            </w:r>
+          </w:p>
+        </w:tc>
+      </w:tr>
+    </w:tbl>
+    <w:p/>
+    <w:p/>
     <w:p/>
     <w:p>
       <w:r>
@@ -4269,9 +5129,11 @@
             <w:tcW w:w="2397" w:type="dxa"/>
           </w:tcPr>
           <w:p>
+            <w:proofErr w:type="spellStart"/>
             <w:r>
               <w:t>user_id</w:t>
             </w:r>
+            <w:proofErr w:type="spellEnd"/>
           </w:p>
         </w:tc>
         <w:tc>
@@ -4291,9 +5153,11 @@
             <w:tcW w:w="2397" w:type="dxa"/>
           </w:tcPr>
           <w:p>
+            <w:proofErr w:type="spellStart"/>
             <w:r>
               <w:t>user_name</w:t>
             </w:r>
+            <w:proofErr w:type="spellEnd"/>
           </w:p>
         </w:tc>
         <w:tc>
@@ -4314,6 +5178,7 @@
           </w:tcPr>
           <w:p>
             <w:r>
+              <w:lastRenderedPageBreak/>
               <w:t>content</w:t>
             </w:r>
           </w:p>
@@ -4357,10 +5222,11 @@
             <w:tcW w:w="2397" w:type="dxa"/>
           </w:tcPr>
           <w:p>
-            <w:r>
-              <w:lastRenderedPageBreak/>
+            <w:proofErr w:type="spellStart"/>
+            <w:r>
               <w:t>reply_to_tweet_id</w:t>
             </w:r>
+            <w:proofErr w:type="spellEnd"/>
           </w:p>
         </w:tc>
         <w:tc>
@@ -4441,9 +5307,11 @@
             <w:tcW w:w="2397" w:type="dxa"/>
           </w:tcPr>
           <w:p>
+            <w:proofErr w:type="spellStart"/>
             <w:r>
               <w:t>target_user_id</w:t>
             </w:r>
+            <w:proofErr w:type="spellEnd"/>
           </w:p>
         </w:tc>
         <w:tc>
@@ -4474,7 +5342,15 @@
           </w:tcPr>
           <w:p>
             <w:r>
-              <w:t>“mention”, “reply”, “new_follower”</w:t>
+              <w:t>“mention”, “reply”, “</w:t>
+            </w:r>
+            <w:proofErr w:type="spellStart"/>
+            <w:r>
+              <w:t>new_follower</w:t>
+            </w:r>
+            <w:proofErr w:type="spellEnd"/>
+            <w:r>
+              <w:t>”</w:t>
             </w:r>
           </w:p>
         </w:tc>
@@ -4496,7 +5372,20 @@
           </w:tcPr>
           <w:p>
             <w:r>
-              <w:t>“read”,”unread”</w:t>
+              <w:t>“</w:t>
+            </w:r>
+            <w:proofErr w:type="spellStart"/>
+            <w:r>
+              <w:t>read”</w:t>
+            </w:r>
+            <w:proofErr w:type="gramStart"/>
+            <w:r>
+              <w:t>,”unread</w:t>
+            </w:r>
+            <w:proofErr w:type="spellEnd"/>
+            <w:proofErr w:type="gramEnd"/>
+            <w:r>
+              <w:t>”</w:t>
             </w:r>
           </w:p>
         </w:tc>
@@ -4507,9 +5396,11 @@
             <w:tcW w:w="2397" w:type="dxa"/>
           </w:tcPr>
           <w:p>
+            <w:proofErr w:type="spellStart"/>
             <w:r>
               <w:t>tweet_id</w:t>
             </w:r>
+            <w:proofErr w:type="spellEnd"/>
           </w:p>
         </w:tc>
         <w:tc>
@@ -4518,7 +5409,23 @@
           </w:tcPr>
           <w:p>
             <w:r>
-              <w:t>if it is a mention or reply, tweet_id points to that tweet, if it is not, then tweet_id equals null</w:t>
+              <w:t xml:space="preserve">if it is a mention or reply, </w:t>
+            </w:r>
+            <w:proofErr w:type="spellStart"/>
+            <w:r>
+              <w:t>tweet_id</w:t>
+            </w:r>
+            <w:proofErr w:type="spellEnd"/>
+            <w:r>
+              <w:t xml:space="preserve"> points to that tweet, if it is not, then </w:t>
+            </w:r>
+            <w:proofErr w:type="spellStart"/>
+            <w:r>
+              <w:t>tweet_id</w:t>
+            </w:r>
+            <w:proofErr w:type="spellEnd"/>
+            <w:r>
+              <w:t xml:space="preserve"> equals null</w:t>
             </w:r>
           </w:p>
         </w:tc>
@@ -4529,9 +5436,11 @@
             <w:tcW w:w="2397" w:type="dxa"/>
           </w:tcPr>
           <w:p>
+            <w:proofErr w:type="spellStart"/>
             <w:r>
               <w:t>new_follower_id</w:t>
             </w:r>
+            <w:proofErr w:type="spellEnd"/>
           </w:p>
         </w:tc>
         <w:tc>
@@ -4540,7 +5449,15 @@
           </w:tcPr>
           <w:p>
             <w:r>
-              <w:t>if type is a “new_follower”, this points to the follower id, otherwise, it is null</w:t>
+              <w:t>if type is a “</w:t>
+            </w:r>
+            <w:proofErr w:type="spellStart"/>
+            <w:r>
+              <w:t>new_follower</w:t>
+            </w:r>
+            <w:proofErr w:type="spellEnd"/>
+            <w:r>
+              <w:t>”, this points to the follower id, otherwise, it is null</w:t>
             </w:r>
           </w:p>
         </w:tc>

</xml_diff>

<commit_message>
caching: user informatino, user favored tweets(id), social graph. refactor: eliminate database query in "check_token", restructured datacache.rb(only read&write) and socialgraph.rb caching left: "home time line" only.
</commit_message>
<xml_diff>
--- a/doc/API.docx
+++ b/doc/API.docx
@@ -377,23 +377,7 @@
           <w:sz w:val="21"/>
           <w:szCs w:val="21"/>
         </w:rPr>
-        <w:t>“/</w:t>
-      </w:r>
-      <w:proofErr w:type="spellStart"/>
-      <w:r>
-        <w:rPr>
-          <w:sz w:val="21"/>
-          <w:szCs w:val="21"/>
-        </w:rPr>
-        <w:t>api</w:t>
-      </w:r>
-      <w:proofErr w:type="spellEnd"/>
-      <w:r>
-        <w:rPr>
-          <w:sz w:val="21"/>
-          <w:szCs w:val="21"/>
-        </w:rPr>
-        <w:t>/v1”</w:t>
+        <w:t>“/api/v1”</w:t>
       </w:r>
       <w:r>
         <w:rPr>
@@ -504,23 +488,7 @@
           </w:tcPr>
           <w:p>
             <w:r>
-              <w:t>Format: fields=[“</w:t>
-            </w:r>
-            <w:proofErr w:type="spellStart"/>
-            <w:r>
-              <w:t>name”</w:t>
-            </w:r>
-            <w:proofErr w:type="gramStart"/>
-            <w:r>
-              <w:t>,”email</w:t>
-            </w:r>
-            <w:proofErr w:type="gramEnd"/>
-            <w:r>
-              <w:t>”,”gender</w:t>
-            </w:r>
-            <w:proofErr w:type="spellEnd"/>
-            <w:r>
-              <w:t>”]</w:t>
+              <w:t>Format: fields=[“name”,”email”,”gender”]</w:t>
             </w:r>
           </w:p>
         </w:tc>
@@ -667,13 +635,8 @@
             <w:tcW w:w="2397" w:type="dxa"/>
           </w:tcPr>
           <w:p>
-            <w:proofErr w:type="spellStart"/>
-            <w:r>
-              <w:t>create_time</w:t>
-            </w:r>
-            <w:proofErr w:type="spellEnd"/>
-            <w:r>
-              <w:t>(optional)</w:t>
+            <w:r>
+              <w:t>create_time(optional)</w:t>
             </w:r>
           </w:p>
         </w:tc>
@@ -683,13 +646,8 @@
           </w:tcPr>
           <w:p>
             <w:r>
-              <w:t xml:space="preserve">The register time of the user. Type: </w:t>
-            </w:r>
-            <w:proofErr w:type="spellStart"/>
-            <w:r>
-              <w:t>int</w:t>
-            </w:r>
-            <w:proofErr w:type="spellEnd"/>
+              <w:t>The register time of the user. Type: int</w:t>
+            </w:r>
           </w:p>
         </w:tc>
       </w:tr>
@@ -710,15 +668,7 @@
           </w:tcPr>
           <w:p>
             <w:r>
-              <w:t>the user information. If the “</w:t>
-            </w:r>
-            <w:proofErr w:type="gramStart"/>
-            <w:r>
-              <w:t>fields ”parameter</w:t>
-            </w:r>
-            <w:proofErr w:type="gramEnd"/>
-            <w:r>
-              <w:t xml:space="preserve"> is given, then just return these fields of information</w:t>
+              <w:t>the user information. If the “fields ”parameter is given, then just return these fields of information</w:t>
             </w:r>
           </w:p>
         </w:tc>
@@ -868,11 +818,9 @@
             <w:tcW w:w="2397" w:type="dxa"/>
           </w:tcPr>
           <w:p>
-            <w:proofErr w:type="spellStart"/>
             <w:r>
               <w:t>access_token</w:t>
             </w:r>
-            <w:proofErr w:type="spellEnd"/>
           </w:p>
         </w:tc>
         <w:tc>
@@ -881,24 +829,32 @@
           </w:tcPr>
           <w:p>
             <w:r>
-              <w:t xml:space="preserve">The </w:t>
-            </w:r>
-            <w:proofErr w:type="spellStart"/>
-            <w:r>
-              <w:t>access_token</w:t>
-            </w:r>
-            <w:proofErr w:type="spellEnd"/>
-            <w:r>
-              <w:t xml:space="preserve"> user </w:t>
-            </w:r>
-            <w:proofErr w:type="gramStart"/>
-            <w:r>
-              <w:t>get</w:t>
-            </w:r>
-            <w:proofErr w:type="gramEnd"/>
-            <w:r>
-              <w:t>, Type: string</w:t>
-            </w:r>
+              <w:t>The access_token user get, Type: string</w:t>
+            </w:r>
+          </w:p>
+        </w:tc>
+      </w:tr>
+      <w:tr>
+        <w:tc>
+          <w:tcPr>
+            <w:tcW w:w="2397" w:type="dxa"/>
+          </w:tcPr>
+          <w:p>
+            <w:r>
+              <w:t>favor_tweetids</w:t>
+            </w:r>
+          </w:p>
+        </w:tc>
+        <w:tc>
+          <w:tcPr>
+            <w:tcW w:w="5893" w:type="dxa"/>
+          </w:tcPr>
+          <w:p>
+            <w:r>
+              <w:t>an array of tweet_ids that the user likes.</w:t>
+            </w:r>
+            <w:bookmarkStart w:id="0" w:name="_GoBack"/>
+            <w:bookmarkEnd w:id="0"/>
           </w:p>
         </w:tc>
       </w:tr>
@@ -909,6 +865,7 @@
         <w:pStyle w:val="3"/>
       </w:pPr>
       <w:r>
+        <w:lastRenderedPageBreak/>
         <w:t>POST /users</w:t>
       </w:r>
     </w:p>
@@ -919,7 +876,6 @@
     </w:p>
     <w:p>
       <w:r>
-        <w:lastRenderedPageBreak/>
         <w:t>Description: create a new user and automatically do login.</w:t>
       </w:r>
     </w:p>
@@ -1092,11 +1048,9 @@
             <w:tcW w:w="2397" w:type="dxa"/>
           </w:tcPr>
           <w:p>
-            <w:proofErr w:type="spellStart"/>
             <w:r>
               <w:t>access_token</w:t>
             </w:r>
-            <w:proofErr w:type="spellEnd"/>
           </w:p>
         </w:tc>
         <w:tc>
@@ -1105,23 +1059,7 @@
           </w:tcPr>
           <w:p>
             <w:r>
-              <w:t xml:space="preserve">The </w:t>
-            </w:r>
-            <w:proofErr w:type="spellStart"/>
-            <w:r>
-              <w:t>access_token</w:t>
-            </w:r>
-            <w:proofErr w:type="spellEnd"/>
-            <w:r>
-              <w:t xml:space="preserve"> user </w:t>
-            </w:r>
-            <w:proofErr w:type="gramStart"/>
-            <w:r>
-              <w:t>get</w:t>
-            </w:r>
-            <w:proofErr w:type="gramEnd"/>
-            <w:r>
-              <w:t>, Type: string</w:t>
+              <w:t>The access_token user get, Type: string</w:t>
             </w:r>
           </w:p>
         </w:tc>
@@ -1139,13 +1077,8 @@
         <w:t>s</w:t>
       </w:r>
       <w:r>
-        <w:t>/</w:t>
-      </w:r>
-      <w:proofErr w:type="spellStart"/>
-      <w:r>
-        <w:t>selfinfo</w:t>
-      </w:r>
-      <w:proofErr w:type="spellEnd"/>
+        <w:t>/selfinfo</w:t>
+      </w:r>
     </w:p>
     <w:p>
       <w:r>
@@ -1248,6 +1181,7 @@
           </w:tcPr>
           <w:p>
             <w:r>
+              <w:lastRenderedPageBreak/>
               <w:t>birthday(optional)</w:t>
             </w:r>
           </w:p>
@@ -1308,7 +1242,6 @@
           </w:tcPr>
           <w:p>
             <w:r>
-              <w:lastRenderedPageBreak/>
               <w:t>Output Parameters</w:t>
             </w:r>
           </w:p>
@@ -1475,13 +1408,8 @@
             <w:tcW w:w="2463" w:type="dxa"/>
           </w:tcPr>
           <w:p>
-            <w:proofErr w:type="spellStart"/>
-            <w:r>
-              <w:t>following_id</w:t>
-            </w:r>
-            <w:proofErr w:type="spellEnd"/>
-            <w:r>
-              <w:t>(required)</w:t>
+            <w:r>
+              <w:t>following_id(required)</w:t>
             </w:r>
           </w:p>
         </w:tc>
@@ -1544,13 +1472,8 @@
           </w:tcPr>
           <w:p>
             <w:r>
-              <w:t xml:space="preserve">&lt;User&gt; </w:t>
-            </w:r>
-            <w:proofErr w:type="spellStart"/>
-            <w:r>
-              <w:t>new_following</w:t>
-            </w:r>
-            <w:proofErr w:type="spellEnd"/>
+              <w:t>&lt;User&gt; new_following</w:t>
+            </w:r>
           </w:p>
         </w:tc>
         <w:tc>
@@ -1571,6 +1494,7 @@
         <w:pStyle w:val="3"/>
       </w:pPr>
       <w:r>
+        <w:lastRenderedPageBreak/>
         <w:t>DELETE /follows</w:t>
       </w:r>
     </w:p>
@@ -1606,7 +1530,6 @@
           </w:tcPr>
           <w:p>
             <w:r>
-              <w:lastRenderedPageBreak/>
               <w:t>Input Parameters</w:t>
             </w:r>
           </w:p>
@@ -1628,13 +1551,8 @@
             <w:tcW w:w="2463" w:type="dxa"/>
           </w:tcPr>
           <w:p>
-            <w:proofErr w:type="spellStart"/>
-            <w:r>
-              <w:t>following_id</w:t>
-            </w:r>
-            <w:proofErr w:type="spellEnd"/>
-            <w:r>
-              <w:t>(required)</w:t>
+            <w:r>
+              <w:t>following_id(required)</w:t>
             </w:r>
           </w:p>
         </w:tc>
@@ -1779,12 +1697,7 @@
           </w:tcPr>
           <w:p>
             <w:r>
-              <w:t>Desc</w:t>
-            </w:r>
-            <w:bookmarkStart w:id="0" w:name="_GoBack"/>
-            <w:bookmarkEnd w:id="0"/>
-            <w:r>
-              <w:t>ription</w:t>
+              <w:t>Description</w:t>
             </w:r>
           </w:p>
         </w:tc>
@@ -1856,6 +1769,7 @@
           </w:tcPr>
           <w:p>
             <w:r>
+              <w:lastRenderedPageBreak/>
               <w:t>List&lt;User&gt;</w:t>
             </w:r>
             <w:r>
@@ -1891,7 +1805,6 @@
     </w:p>
     <w:p>
       <w:r>
-        <w:lastRenderedPageBreak/>
         <w:t>Description: get a list of users who are currently following user(id). (user id may not be the active user)</w:t>
       </w:r>
     </w:p>
@@ -1948,11 +1861,6 @@
             <w:tcW w:w="5827" w:type="dxa"/>
           </w:tcPr>
           <w:p>
-            <w:pPr>
-              <w:rPr>
-                <w:rFonts w:hint="eastAsia"/>
-              </w:rPr>
-            </w:pPr>
             <w:r>
               <w:t>the id of the user who owns the follower list (may not be the active one)</w:t>
             </w:r>
@@ -2113,11 +2021,10 @@
             <w:tcW w:w="2463" w:type="dxa"/>
           </w:tcPr>
           <w:p>
-            <w:proofErr w:type="spellStart"/>
-            <w:r>
+            <w:r>
+              <w:lastRenderedPageBreak/>
               <w:t>reply_to_tweet_id</w:t>
             </w:r>
-            <w:proofErr w:type="spellEnd"/>
           </w:p>
         </w:tc>
         <w:tc>
@@ -2189,7 +2096,6 @@
           </w:tcPr>
           <w:p>
             <w:r>
-              <w:lastRenderedPageBreak/>
               <w:t>&lt;Tweet&gt;</w:t>
             </w:r>
             <w:r>
@@ -2336,13 +2242,8 @@
             <w:tcW w:w="2463" w:type="dxa"/>
           </w:tcPr>
           <w:p>
-            <w:proofErr w:type="spellStart"/>
-            <w:r>
-              <w:t>tag_name</w:t>
-            </w:r>
-            <w:proofErr w:type="spellEnd"/>
-            <w:r>
-              <w:t>(optional)</w:t>
+            <w:r>
+              <w:t>tag_name(optional)</w:t>
             </w:r>
           </w:p>
         </w:tc>
@@ -2352,21 +2253,8 @@
           </w:tcPr>
           <w:p>
             <w:r>
-              <w:t xml:space="preserve">tag name. if it is provided, then the result will only </w:t>
-            </w:r>
-            <w:proofErr w:type="gramStart"/>
-            <w:r>
-              <w:t>contains</w:t>
-            </w:r>
-            <w:proofErr w:type="gramEnd"/>
-            <w:r>
-              <w:t xml:space="preserve"> tweets with </w:t>
-            </w:r>
-            <w:proofErr w:type="spellStart"/>
-            <w:r>
-              <w:t>tag_name</w:t>
-            </w:r>
-            <w:proofErr w:type="spellEnd"/>
+              <w:t>tag name. if it is provided, then the result will only contains tweets with tag_name</w:t>
+            </w:r>
           </w:p>
         </w:tc>
       </w:tr>
@@ -2431,7 +2319,11 @@
               <w:t>s</w:t>
             </w:r>
             <w:r>
-              <w:t xml:space="preserve"> in chronological order starting from {start} with length {number}</w:t>
+              <w:t xml:space="preserve"> in chronological order starting from </w:t>
+            </w:r>
+            <w:r>
+              <w:lastRenderedPageBreak/>
+              <w:t>{start} with length {number}</w:t>
             </w:r>
           </w:p>
         </w:tc>
@@ -2453,7 +2345,6 @@
     </w:p>
     <w:p>
       <w:r>
-        <w:lastRenderedPageBreak/>
         <w:t>Description: get a list a tweets which is posted by a specific user who may not be the active user. It is a pagination query and the result is sort by chronological order.</w:t>
       </w:r>
     </w:p>
@@ -2637,12 +2528,16 @@
       </w:tr>
     </w:tbl>
     <w:p/>
+    <w:p/>
     <w:p>
       <w:pPr>
         <w:pStyle w:val="3"/>
       </w:pPr>
       <w:r>
-        <w:t>GET /tweets/:id</w:t>
+        <w:t>GET /users/:id/</w:t>
+      </w:r>
+      <w:r>
+        <w:t>likes</w:t>
       </w:r>
     </w:p>
     <w:p>
@@ -2652,7 +2547,11 @@
     </w:p>
     <w:p>
       <w:r>
-        <w:t>Description: return a single tweet by the tweet id</w:t>
+        <w:lastRenderedPageBreak/>
+        <w:t>Descri</w:t>
+      </w:r>
+      <w:r>
+        <w:t>ption: get the active user’s liked tweets.</w:t>
       </w:r>
     </w:p>
     <w:p>
@@ -2709,7 +2608,7 @@
           </w:tcPr>
           <w:p>
             <w:r>
-              <w:t>the tweet id</w:t>
+              <w:t>the user who is the owner of the tweet list</w:t>
             </w:r>
           </w:p>
         </w:tc>
@@ -2718,6 +2617,89 @@
     <w:p>
       <w:r>
         <w:t>Output Parameters</w:t>
+      </w:r>
+    </w:p>
+    <w:tbl>
+      <w:tblPr>
+        <w:tblStyle w:val="a3"/>
+        <w:tblW w:w="0" w:type="auto"/>
+        <w:tblLook w:val="04A0" w:firstRow="1" w:lastRow="0" w:firstColumn="1" w:lastColumn="0" w:noHBand="0" w:noVBand="1"/>
+      </w:tblPr>
+      <w:tblGrid>
+        <w:gridCol w:w="2397"/>
+        <w:gridCol w:w="5893"/>
+      </w:tblGrid>
+      <w:tr>
+        <w:tc>
+          <w:tcPr>
+            <w:tcW w:w="2397" w:type="dxa"/>
+          </w:tcPr>
+          <w:p>
+            <w:r>
+              <w:t>Output Parameters</w:t>
+            </w:r>
+          </w:p>
+        </w:tc>
+        <w:tc>
+          <w:tcPr>
+            <w:tcW w:w="5893" w:type="dxa"/>
+          </w:tcPr>
+          <w:p>
+            <w:r>
+              <w:t>Description</w:t>
+            </w:r>
+          </w:p>
+        </w:tc>
+      </w:tr>
+      <w:tr>
+        <w:tc>
+          <w:tcPr>
+            <w:tcW w:w="2397" w:type="dxa"/>
+          </w:tcPr>
+          <w:p>
+            <w:r>
+              <w:t xml:space="preserve">List&lt;Tweet&gt; </w:t>
+            </w:r>
+            <w:r>
+              <w:t>tweets</w:t>
+            </w:r>
+          </w:p>
+        </w:tc>
+        <w:tc>
+          <w:tcPr>
+            <w:tcW w:w="5893" w:type="dxa"/>
+          </w:tcPr>
+          <w:p>
+            <w:r>
+              <w:t>the list of tweets favored by the specified user.</w:t>
+            </w:r>
+          </w:p>
+        </w:tc>
+      </w:tr>
+    </w:tbl>
+    <w:p/>
+    <w:p/>
+    <w:p>
+      <w:pPr>
+        <w:pStyle w:val="3"/>
+      </w:pPr>
+      <w:r>
+        <w:t>GET /tweets/:id</w:t>
+      </w:r>
+    </w:p>
+    <w:p>
+      <w:r>
+        <w:t>Require authentication: Yes</w:t>
+      </w:r>
+    </w:p>
+    <w:p>
+      <w:r>
+        <w:t>Description: return a single tweet by the tweet id</w:t>
+      </w:r>
+    </w:p>
+    <w:p>
+      <w:r>
+        <w:t>Input Parameters</w:t>
       </w:r>
     </w:p>
     <w:tbl>
@@ -2737,7 +2719,7 @@
           </w:tcPr>
           <w:p>
             <w:r>
-              <w:t>Output Parameters</w:t>
+              <w:t>Input Parameters</w:t>
             </w:r>
           </w:p>
         </w:tc>
@@ -2759,8 +2741,7 @@
           </w:tcPr>
           <w:p>
             <w:r>
-              <w:lastRenderedPageBreak/>
-              <w:t>&lt;Tweet&gt; tweet</w:t>
+              <w:t>id(required)</w:t>
             </w:r>
           </w:p>
         </w:tc>
@@ -2770,47 +2751,15 @@
           </w:tcPr>
           <w:p>
             <w:r>
-              <w:t>the tweet(id)</w:t>
+              <w:t>the tweet id</w:t>
             </w:r>
           </w:p>
         </w:tc>
       </w:tr>
     </w:tbl>
-    <w:p/>
-    <w:p>
-      <w:pPr>
-        <w:pStyle w:val="3"/>
-      </w:pPr>
-      <w:r>
-        <w:t>GET /</w:t>
-      </w:r>
-      <w:proofErr w:type="spellStart"/>
-      <w:r>
-        <w:t>homeline</w:t>
-      </w:r>
-      <w:proofErr w:type="spellEnd"/>
-    </w:p>
-    <w:p>
-      <w:r>
-        <w:t>Require authentication: Yes</w:t>
-      </w:r>
-    </w:p>
-    <w:p>
-      <w:r>
-        <w:t xml:space="preserve">Description: get the time line on the home page </w:t>
-      </w:r>
-      <w:proofErr w:type="gramStart"/>
-      <w:r>
-        <w:t>( all</w:t>
-      </w:r>
-      <w:proofErr w:type="gramEnd"/>
-      <w:r>
-        <w:t xml:space="preserve"> the tweets from his/her followings in chronological order) of the active user.</w:t>
-      </w:r>
-    </w:p>
-    <w:p>
-      <w:r>
-        <w:t>Input Parameter</w:t>
+    <w:p>
+      <w:r>
+        <w:t>Output Parameters</w:t>
       </w:r>
     </w:p>
     <w:tbl>
@@ -2830,6 +2779,86 @@
           </w:tcPr>
           <w:p>
             <w:r>
+              <w:t>Output Parameters</w:t>
+            </w:r>
+          </w:p>
+        </w:tc>
+        <w:tc>
+          <w:tcPr>
+            <w:tcW w:w="5827" w:type="dxa"/>
+          </w:tcPr>
+          <w:p>
+            <w:r>
+              <w:t>Description</w:t>
+            </w:r>
+          </w:p>
+        </w:tc>
+      </w:tr>
+      <w:tr>
+        <w:tc>
+          <w:tcPr>
+            <w:tcW w:w="2463" w:type="dxa"/>
+          </w:tcPr>
+          <w:p>
+            <w:r>
+              <w:t>&lt;Tweet&gt; tweet</w:t>
+            </w:r>
+          </w:p>
+        </w:tc>
+        <w:tc>
+          <w:tcPr>
+            <w:tcW w:w="5827" w:type="dxa"/>
+          </w:tcPr>
+          <w:p>
+            <w:r>
+              <w:t>the tweet(id)</w:t>
+            </w:r>
+          </w:p>
+        </w:tc>
+      </w:tr>
+    </w:tbl>
+    <w:p/>
+    <w:p>
+      <w:pPr>
+        <w:pStyle w:val="3"/>
+      </w:pPr>
+      <w:r>
+        <w:lastRenderedPageBreak/>
+        <w:t>GET /homeline</w:t>
+      </w:r>
+    </w:p>
+    <w:p>
+      <w:r>
+        <w:t>Require authentication: Yes</w:t>
+      </w:r>
+    </w:p>
+    <w:p>
+      <w:r>
+        <w:t>Description: get the time line on the home page ( all the tweets from his/her followings in chronological order) of the active user.</w:t>
+      </w:r>
+    </w:p>
+    <w:p>
+      <w:r>
+        <w:t>Input Parameter</w:t>
+      </w:r>
+    </w:p>
+    <w:tbl>
+      <w:tblPr>
+        <w:tblStyle w:val="a3"/>
+        <w:tblW w:w="0" w:type="auto"/>
+        <w:tblLook w:val="04A0" w:firstRow="1" w:lastRow="0" w:firstColumn="1" w:lastColumn="0" w:noHBand="0" w:noVBand="1"/>
+      </w:tblPr>
+      <w:tblGrid>
+        <w:gridCol w:w="2463"/>
+        <w:gridCol w:w="5827"/>
+      </w:tblGrid>
+      <w:tr>
+        <w:tc>
+          <w:tcPr>
+            <w:tcW w:w="2463" w:type="dxa"/>
+          </w:tcPr>
+          <w:p>
+            <w:r>
               <w:t>Input Parameters</w:t>
             </w:r>
           </w:p>
@@ -2936,11 +2965,9 @@
             <w:r>
               <w:t xml:space="preserve">List&lt;Tweet&gt; </w:t>
             </w:r>
-            <w:proofErr w:type="spellStart"/>
             <w:r>
               <w:t>home_line</w:t>
             </w:r>
-            <w:proofErr w:type="spellEnd"/>
           </w:p>
         </w:tc>
         <w:tc>
@@ -2997,7 +3024,6 @@
           </w:tcPr>
           <w:p>
             <w:r>
-              <w:lastRenderedPageBreak/>
               <w:t>Input Parameters</w:t>
             </w:r>
           </w:p>
@@ -3019,11 +3045,9 @@
             <w:tcW w:w="2463" w:type="dxa"/>
           </w:tcPr>
           <w:p>
-            <w:proofErr w:type="spellStart"/>
             <w:r>
               <w:t>tweet_id</w:t>
             </w:r>
-            <w:proofErr w:type="spellEnd"/>
             <w:r>
               <w:t>(required)</w:t>
             </w:r>
@@ -3063,6 +3087,7 @@
           </w:tcPr>
           <w:p>
             <w:r>
+              <w:lastRenderedPageBreak/>
               <w:t>Output Parameters</w:t>
             </w:r>
           </w:p>
@@ -3085,7 +3110,7 @@
           </w:tcPr>
           <w:p>
             <w:r>
-              <w:t>likes</w:t>
+              <w:t>favors</w:t>
             </w:r>
           </w:p>
         </w:tc>
@@ -3163,11 +3188,9 @@
             <w:tcW w:w="2463" w:type="dxa"/>
           </w:tcPr>
           <w:p>
-            <w:proofErr w:type="spellStart"/>
             <w:r>
               <w:t>tweet_id</w:t>
             </w:r>
-            <w:proofErr w:type="spellEnd"/>
             <w:r>
               <w:t>(required)</w:t>
             </w:r>
@@ -3229,7 +3252,7 @@
           </w:tcPr>
           <w:p>
             <w:r>
-              <w:t>likes</w:t>
+              <w:t>favors</w:t>
             </w:r>
           </w:p>
         </w:tc>
@@ -3272,7 +3295,6 @@
     </w:p>
     <w:p>
       <w:r>
-        <w:lastRenderedPageBreak/>
         <w:t xml:space="preserve">Input Parameters: </w:t>
       </w:r>
     </w:p>
@@ -3325,15 +3347,7 @@
           </w:tcPr>
           <w:p>
             <w:r>
-              <w:t>“mention”, “reply”, “</w:t>
-            </w:r>
-            <w:proofErr w:type="spellStart"/>
-            <w:r>
-              <w:t>new_follower</w:t>
-            </w:r>
-            <w:proofErr w:type="spellEnd"/>
-            <w:r>
-              <w:t>”</w:t>
+              <w:t>“mention”, “reply”, “new_follower”</w:t>
             </w:r>
           </w:p>
         </w:tc>
@@ -3344,13 +3358,9 @@
             <w:tcW w:w="2463" w:type="dxa"/>
           </w:tcPr>
           <w:p>
-            <w:proofErr w:type="spellStart"/>
-            <w:r>
-              <w:t>tweet_id</w:t>
-            </w:r>
-            <w:proofErr w:type="spellEnd"/>
-            <w:r>
-              <w:t>(optional)</w:t>
+            <w:r>
+              <w:lastRenderedPageBreak/>
+              <w:t>tweet_id(optional)</w:t>
             </w:r>
           </w:p>
         </w:tc>
@@ -3360,23 +3370,7 @@
           </w:tcPr>
           <w:p>
             <w:r>
-              <w:t xml:space="preserve">if it is a mention or reply, </w:t>
-            </w:r>
-            <w:proofErr w:type="spellStart"/>
-            <w:r>
-              <w:t>tweet_id</w:t>
-            </w:r>
-            <w:proofErr w:type="spellEnd"/>
-            <w:r>
-              <w:t xml:space="preserve"> points to that tweet, if it is not, then </w:t>
-            </w:r>
-            <w:proofErr w:type="spellStart"/>
-            <w:r>
-              <w:t>tweet_id</w:t>
-            </w:r>
-            <w:proofErr w:type="spellEnd"/>
-            <w:r>
-              <w:t xml:space="preserve"> equals null</w:t>
+              <w:t>if it is a mention or reply, tweet_id points to that tweet, if it is not, then tweet_id equals null</w:t>
             </w:r>
           </w:p>
         </w:tc>
@@ -3387,13 +3381,8 @@
             <w:tcW w:w="2463" w:type="dxa"/>
           </w:tcPr>
           <w:p>
-            <w:proofErr w:type="spellStart"/>
-            <w:r>
-              <w:t>new_follower_id</w:t>
-            </w:r>
-            <w:proofErr w:type="spellEnd"/>
-            <w:r>
-              <w:t>(optional)</w:t>
+            <w:r>
+              <w:t>new_follower_id(optional)</w:t>
             </w:r>
           </w:p>
         </w:tc>
@@ -3403,15 +3392,7 @@
           </w:tcPr>
           <w:p>
             <w:r>
-              <w:t>if type is a “</w:t>
-            </w:r>
-            <w:proofErr w:type="spellStart"/>
-            <w:r>
-              <w:t>new_follower</w:t>
-            </w:r>
-            <w:proofErr w:type="spellEnd"/>
-            <w:r>
-              <w:t>”, this points to the follower id, otherwise, it is null</w:t>
+              <w:t>if type is a “new_follower”, this points to the follower id, otherwise, it is null</w:t>
             </w:r>
           </w:p>
         </w:tc>
@@ -3422,13 +3403,8 @@
             <w:tcW w:w="2463" w:type="dxa"/>
           </w:tcPr>
           <w:p>
-            <w:proofErr w:type="spellStart"/>
-            <w:r>
-              <w:t>target_user_id</w:t>
-            </w:r>
-            <w:proofErr w:type="spellEnd"/>
-            <w:r>
-              <w:t>(required)</w:t>
+            <w:r>
+              <w:t>target_user_id(required)</w:t>
             </w:r>
           </w:p>
         </w:tc>
@@ -3649,6 +3625,7 @@
         <w:pStyle w:val="3"/>
       </w:pPr>
       <w:r>
+        <w:lastRenderedPageBreak/>
         <w:t xml:space="preserve">GET </w:t>
       </w:r>
       <w:r>
@@ -3801,15 +3778,7 @@
     </w:p>
     <w:p>
       <w:r>
-        <w:t xml:space="preserve">Description: modify the status of a notification </w:t>
-      </w:r>
-      <w:proofErr w:type="gramStart"/>
-      <w:r>
-        <w:t>( this</w:t>
-      </w:r>
-      <w:proofErr w:type="gramEnd"/>
-      <w:r>
-        <w:t xml:space="preserve"> notification must belong to the active user)</w:t>
+        <w:t>Description: modify the status of a notification ( this notification must belong to the active user)</w:t>
       </w:r>
     </w:p>
     <w:p>
@@ -3888,20 +3857,7 @@
           </w:tcPr>
           <w:p>
             <w:r>
-              <w:t>“</w:t>
-            </w:r>
-            <w:proofErr w:type="spellStart"/>
-            <w:r>
-              <w:t>read”</w:t>
-            </w:r>
-            <w:proofErr w:type="gramStart"/>
-            <w:r>
-              <w:t>,”unread</w:t>
-            </w:r>
-            <w:proofErr w:type="spellEnd"/>
-            <w:proofErr w:type="gramEnd"/>
-            <w:r>
-              <w:t>”</w:t>
+              <w:t>“read”,”unread”</w:t>
             </w:r>
           </w:p>
         </w:tc>
@@ -3929,29 +3885,29 @@
           </w:tcPr>
           <w:p>
             <w:r>
+              <w:t>Output Parameters</w:t>
+            </w:r>
+          </w:p>
+        </w:tc>
+        <w:tc>
+          <w:tcPr>
+            <w:tcW w:w="5042" w:type="dxa"/>
+          </w:tcPr>
+          <w:p>
+            <w:r>
+              <w:t>Description</w:t>
+            </w:r>
+          </w:p>
+        </w:tc>
+      </w:tr>
+      <w:tr>
+        <w:tc>
+          <w:tcPr>
+            <w:tcW w:w="3248" w:type="dxa"/>
+          </w:tcPr>
+          <w:p>
+            <w:r>
               <w:lastRenderedPageBreak/>
-              <w:t>Output Parameters</w:t>
-            </w:r>
-          </w:p>
-        </w:tc>
-        <w:tc>
-          <w:tcPr>
-            <w:tcW w:w="5042" w:type="dxa"/>
-          </w:tcPr>
-          <w:p>
-            <w:r>
-              <w:t>Description</w:t>
-            </w:r>
-          </w:p>
-        </w:tc>
-      </w:tr>
-      <w:tr>
-        <w:tc>
-          <w:tcPr>
-            <w:tcW w:w="3248" w:type="dxa"/>
-          </w:tcPr>
-          <w:p>
-            <w:r>
               <w:t>&lt;Notification&gt; notification</w:t>
             </w:r>
           </w:p>
@@ -3984,15 +3940,7 @@
     </w:p>
     <w:p>
       <w:r>
-        <w:t xml:space="preserve">Description: delete a notification </w:t>
-      </w:r>
-      <w:proofErr w:type="gramStart"/>
-      <w:r>
-        <w:t>( this</w:t>
-      </w:r>
-      <w:proofErr w:type="gramEnd"/>
-      <w:r>
-        <w:t xml:space="preserve"> notification must belong to the active user)</w:t>
+        <w:t>Description: delete a notification ( this notification must belong to the active user)</w:t>
       </w:r>
     </w:p>
     <w:p>
@@ -4134,15 +4082,7 @@
         <w:t>Description: create a new tag</w:t>
       </w:r>
       <w:r>
-        <w:t xml:space="preserve"> in a tweet </w:t>
-      </w:r>
-      <w:proofErr w:type="gramStart"/>
-      <w:r>
-        <w:t>( I</w:t>
-      </w:r>
-      <w:proofErr w:type="gramEnd"/>
-      <w:r>
-        <w:t xml:space="preserve"> think this will not be invoked by the user, but will only happens behind the scene. TBD)</w:t>
+        <w:t xml:space="preserve"> in a tweet ( I think this will not be invoked by the user, but will only happens behind the scene. TBD)</w:t>
       </w:r>
     </w:p>
     <w:p>
@@ -4188,11 +4128,9 @@
             <w:tcW w:w="3248" w:type="dxa"/>
           </w:tcPr>
           <w:p>
-            <w:proofErr w:type="spellStart"/>
             <w:r>
               <w:t>tag_name</w:t>
             </w:r>
-            <w:proofErr w:type="spellEnd"/>
           </w:p>
         </w:tc>
         <w:tc>
@@ -4212,12 +4150,9 @@
             <w:tcW w:w="3248" w:type="dxa"/>
           </w:tcPr>
           <w:p>
-            <w:proofErr w:type="spellStart"/>
-            <w:r>
-              <w:lastRenderedPageBreak/>
+            <w:r>
               <w:t>tweet_id</w:t>
             </w:r>
-            <w:proofErr w:type="spellEnd"/>
           </w:p>
         </w:tc>
         <w:tc>
@@ -4234,6 +4169,7 @@
     </w:tbl>
     <w:p>
       <w:r>
+        <w:lastRenderedPageBreak/>
         <w:t>Output Parameter</w:t>
       </w:r>
     </w:p>
@@ -4583,23 +4519,7 @@
           </w:p>
           <w:p>
             <w:r>
-              <w:t>[“</w:t>
-            </w:r>
-            <w:proofErr w:type="spellStart"/>
-            <w:r>
-              <w:t>user_name</w:t>
-            </w:r>
-            <w:proofErr w:type="spellEnd"/>
-            <w:r>
-              <w:t xml:space="preserve">”, “content”, </w:t>
-            </w:r>
-            <w:proofErr w:type="spellStart"/>
-            <w:r>
-              <w:t>create_time</w:t>
-            </w:r>
-            <w:proofErr w:type="spellEnd"/>
-            <w:r>
-              <w:t>”]</w:t>
+              <w:t>[“user_name”, “content”, create_time”]</w:t>
             </w:r>
           </w:p>
         </w:tc>
@@ -4775,23 +4695,7 @@
           </w:p>
           <w:p>
             <w:r>
-              <w:t>[“</w:t>
-            </w:r>
-            <w:proofErr w:type="spellStart"/>
-            <w:r>
-              <w:t>user_name</w:t>
-            </w:r>
-            <w:proofErr w:type="spellEnd"/>
-            <w:r>
-              <w:t xml:space="preserve">”, “content”, </w:t>
-            </w:r>
-            <w:proofErr w:type="spellStart"/>
-            <w:r>
-              <w:t>create_time</w:t>
-            </w:r>
-            <w:proofErr w:type="spellEnd"/>
-            <w:r>
-              <w:t>”]</w:t>
+              <w:t>[“user_name”, “content”, create_time”]</w:t>
             </w:r>
           </w:p>
         </w:tc>
@@ -5079,11 +4983,9 @@
             <w:tcW w:w="2397" w:type="dxa"/>
           </w:tcPr>
           <w:p>
-            <w:proofErr w:type="spellStart"/>
             <w:r>
               <w:t>user_id</w:t>
             </w:r>
-            <w:proofErr w:type="spellEnd"/>
           </w:p>
         </w:tc>
         <w:tc>
@@ -5103,11 +5005,9 @@
             <w:tcW w:w="2397" w:type="dxa"/>
           </w:tcPr>
           <w:p>
-            <w:proofErr w:type="spellStart"/>
             <w:r>
               <w:t>user_name</w:t>
             </w:r>
-            <w:proofErr w:type="spellEnd"/>
           </w:p>
         </w:tc>
         <w:tc>
@@ -5172,11 +5072,9 @@
             <w:tcW w:w="2397" w:type="dxa"/>
           </w:tcPr>
           <w:p>
-            <w:proofErr w:type="spellStart"/>
             <w:r>
               <w:t>reply_to_tweet_id</w:t>
             </w:r>
-            <w:proofErr w:type="spellEnd"/>
           </w:p>
         </w:tc>
         <w:tc>
@@ -5257,11 +5155,9 @@
             <w:tcW w:w="2397" w:type="dxa"/>
           </w:tcPr>
           <w:p>
-            <w:proofErr w:type="spellStart"/>
             <w:r>
               <w:t>target_user_id</w:t>
             </w:r>
-            <w:proofErr w:type="spellEnd"/>
           </w:p>
         </w:tc>
         <w:tc>
@@ -5292,15 +5188,7 @@
           </w:tcPr>
           <w:p>
             <w:r>
-              <w:t>“mention”, “reply”, “</w:t>
-            </w:r>
-            <w:proofErr w:type="spellStart"/>
-            <w:r>
-              <w:t>new_follower</w:t>
-            </w:r>
-            <w:proofErr w:type="spellEnd"/>
-            <w:r>
-              <w:t>”</w:t>
+              <w:t>“mention”, “reply”, “new_follower”</w:t>
             </w:r>
           </w:p>
         </w:tc>
@@ -5322,20 +5210,7 @@
           </w:tcPr>
           <w:p>
             <w:r>
-              <w:t>“</w:t>
-            </w:r>
-            <w:proofErr w:type="spellStart"/>
-            <w:r>
-              <w:t>read”</w:t>
-            </w:r>
-            <w:proofErr w:type="gramStart"/>
-            <w:r>
-              <w:t>,”unread</w:t>
-            </w:r>
-            <w:proofErr w:type="spellEnd"/>
-            <w:proofErr w:type="gramEnd"/>
-            <w:r>
-              <w:t>”</w:t>
+              <w:t>“read”,”unread”</w:t>
             </w:r>
           </w:p>
         </w:tc>
@@ -5346,11 +5221,9 @@
             <w:tcW w:w="2397" w:type="dxa"/>
           </w:tcPr>
           <w:p>
-            <w:proofErr w:type="spellStart"/>
             <w:r>
               <w:t>tweet_id</w:t>
             </w:r>
-            <w:proofErr w:type="spellEnd"/>
           </w:p>
         </w:tc>
         <w:tc>
@@ -5359,23 +5232,7 @@
           </w:tcPr>
           <w:p>
             <w:r>
-              <w:t xml:space="preserve">if it is a mention or reply, </w:t>
-            </w:r>
-            <w:proofErr w:type="spellStart"/>
-            <w:r>
-              <w:t>tweet_id</w:t>
-            </w:r>
-            <w:proofErr w:type="spellEnd"/>
-            <w:r>
-              <w:t xml:space="preserve"> points to that tweet, if it is not, then </w:t>
-            </w:r>
-            <w:proofErr w:type="spellStart"/>
-            <w:r>
-              <w:t>tweet_id</w:t>
-            </w:r>
-            <w:proofErr w:type="spellEnd"/>
-            <w:r>
-              <w:t xml:space="preserve"> equals null</w:t>
+              <w:t>if it is a mention or reply, tweet_id points to that tweet, if it is not, then tweet_id equals null</w:t>
             </w:r>
           </w:p>
         </w:tc>
@@ -5386,11 +5243,9 @@
             <w:tcW w:w="2397" w:type="dxa"/>
           </w:tcPr>
           <w:p>
-            <w:proofErr w:type="spellStart"/>
             <w:r>
               <w:t>new_follower_id</w:t>
             </w:r>
-            <w:proofErr w:type="spellEnd"/>
           </w:p>
         </w:tc>
         <w:tc>
@@ -5399,15 +5254,7 @@
           </w:tcPr>
           <w:p>
             <w:r>
-              <w:t>if type is a “</w:t>
-            </w:r>
-            <w:proofErr w:type="spellStart"/>
-            <w:r>
-              <w:t>new_follower</w:t>
-            </w:r>
-            <w:proofErr w:type="spellEnd"/>
-            <w:r>
-              <w:t>”, this points to the follower id, otherwise, it is null</w:t>
+              <w:t>if type is a “new_follower”, this points to the follower id, otherwise, it is null</w:t>
             </w:r>
           </w:p>
         </w:tc>

</xml_diff>